<commit_message>
actualizo documentos y subo acta de constitucion
</commit_message>
<xml_diff>
--- a/documentos/Historias de usuario.docx
+++ b/documentos/Historias de usuario.docx
@@ -639,15 +639,7 @@
                 <w:sz w:val="22"/>
                 <w:szCs w:val="22"/>
               </w:rPr>
-              <w:t>HU</w:t>
-            </w:r>
-            <w:r>
-              <w:rPr>
-                <w:rFonts w:cstheme="minorHAnsi"/>
-                <w:sz w:val="22"/>
-                <w:szCs w:val="22"/>
-              </w:rPr>
-              <w:t>2</w:t>
+              <w:t>HU2</w:t>
             </w:r>
           </w:p>
         </w:tc>
@@ -1300,15 +1292,7 @@
                 <w:sz w:val="22"/>
                 <w:szCs w:val="22"/>
               </w:rPr>
-              <w:t>HU</w:t>
-            </w:r>
-            <w:r>
-              <w:rPr>
-                <w:rFonts w:cstheme="minorHAnsi"/>
-                <w:sz w:val="22"/>
-                <w:szCs w:val="22"/>
-              </w:rPr>
-              <w:t>3</w:t>
+              <w:t>HU3</w:t>
             </w:r>
           </w:p>
         </w:tc>
@@ -1341,7 +1325,25 @@
                 <w:sz w:val="22"/>
                 <w:szCs w:val="22"/>
               </w:rPr>
-              <w:t>Gestion</w:t>
+              <w:t>Gesti</w:t>
+            </w:r>
+            <w:r>
+              <w:rPr>
+                <w:rFonts w:cstheme="minorHAnsi"/>
+                <w:bCs/>
+                <w:sz w:val="22"/>
+                <w:szCs w:val="22"/>
+              </w:rPr>
+              <w:t>o</w:t>
+            </w:r>
+            <w:r>
+              <w:rPr>
+                <w:rFonts w:cstheme="minorHAnsi"/>
+                <w:bCs/>
+                <w:sz w:val="22"/>
+                <w:szCs w:val="22"/>
+              </w:rPr>
+              <w:t>n</w:t>
             </w:r>
             <w:proofErr w:type="spellEnd"/>
             <w:r>
@@ -1962,15 +1964,7 @@
                 <w:sz w:val="22"/>
                 <w:szCs w:val="22"/>
               </w:rPr>
-              <w:t>HU</w:t>
-            </w:r>
-            <w:r>
-              <w:rPr>
-                <w:rFonts w:cstheme="minorHAnsi"/>
-                <w:sz w:val="22"/>
-                <w:szCs w:val="22"/>
-              </w:rPr>
-              <w:t>4</w:t>
+              <w:t>HU4</w:t>
             </w:r>
           </w:p>
         </w:tc>
@@ -2086,17 +2080,7 @@
                 <w:szCs w:val="22"/>
                 <w:lang w:val="es-AR"/>
               </w:rPr>
-              <w:t>recepcionista</w:t>
-            </w:r>
-            <w:r>
-              <w:rPr>
-                <w:rStyle w:val="Textoennegrita"/>
-                <w:rFonts w:asciiTheme="minorHAnsi" w:hAnsiTheme="minorHAnsi" w:cstheme="minorHAnsi"/>
-                <w:sz w:val="22"/>
-                <w:szCs w:val="22"/>
-                <w:lang w:val="es-AR"/>
-              </w:rPr>
-              <w:t xml:space="preserve"> del sistema</w:t>
+              <w:t>recepcionista del sistema</w:t>
             </w:r>
             <w:r>
               <w:rPr>
@@ -2217,7 +2201,25 @@
                 <w:szCs w:val="22"/>
                 <w:lang w:eastAsia="es-AR"/>
               </w:rPr>
-              <w:t xml:space="preserve"> empleado puede </w:t>
+              <w:t xml:space="preserve"> </w:t>
+            </w:r>
+            <w:r>
+              <w:rPr>
+                <w:rStyle w:val="Textoennegrita"/>
+                <w:rFonts w:cstheme="minorHAnsi"/>
+                <w:sz w:val="22"/>
+                <w:szCs w:val="22"/>
+              </w:rPr>
+              <w:t xml:space="preserve">recepcionista </w:t>
+            </w:r>
+            <w:r>
+              <w:rPr>
+                <w:rFonts w:eastAsia="Times New Roman" w:cstheme="minorHAnsi"/>
+                <w:sz w:val="22"/>
+                <w:szCs w:val="22"/>
+                <w:lang w:eastAsia="es-AR"/>
+              </w:rPr>
+              <w:t xml:space="preserve">puede </w:t>
             </w:r>
             <w:r>
               <w:rPr>
@@ -2339,7 +2341,25 @@
                 <w:szCs w:val="22"/>
                 <w:lang w:eastAsia="es-AR"/>
               </w:rPr>
-              <w:t xml:space="preserve"> empleado puede </w:t>
+              <w:t xml:space="preserve"> </w:t>
+            </w:r>
+            <w:r>
+              <w:rPr>
+                <w:rStyle w:val="Textoennegrita"/>
+                <w:rFonts w:cstheme="minorHAnsi"/>
+                <w:sz w:val="22"/>
+                <w:szCs w:val="22"/>
+              </w:rPr>
+              <w:t xml:space="preserve">recepcionista </w:t>
+            </w:r>
+            <w:r>
+              <w:rPr>
+                <w:rFonts w:eastAsia="Times New Roman" w:cstheme="minorHAnsi"/>
+                <w:sz w:val="22"/>
+                <w:szCs w:val="22"/>
+                <w:lang w:eastAsia="es-AR"/>
+              </w:rPr>
+              <w:t xml:space="preserve">puede </w:t>
             </w:r>
             <w:r>
               <w:rPr>
@@ -2390,7 +2410,25 @@
                 <w:szCs w:val="22"/>
                 <w:lang w:eastAsia="es-AR"/>
               </w:rPr>
-              <w:t xml:space="preserve"> empleado puede </w:t>
+              <w:t xml:space="preserve"> </w:t>
+            </w:r>
+            <w:r>
+              <w:rPr>
+                <w:rStyle w:val="Textoennegrita"/>
+                <w:rFonts w:cstheme="minorHAnsi"/>
+                <w:sz w:val="22"/>
+                <w:szCs w:val="22"/>
+              </w:rPr>
+              <w:t xml:space="preserve">recepcionista </w:t>
+            </w:r>
+            <w:r>
+              <w:rPr>
+                <w:rFonts w:eastAsia="Times New Roman" w:cstheme="minorHAnsi"/>
+                <w:sz w:val="22"/>
+                <w:szCs w:val="22"/>
+                <w:lang w:eastAsia="es-AR"/>
+              </w:rPr>
+              <w:t xml:space="preserve">puede </w:t>
             </w:r>
             <w:r>
               <w:rPr>
@@ -2668,15 +2706,7 @@
                 <w:sz w:val="22"/>
                 <w:szCs w:val="22"/>
               </w:rPr>
-              <w:t>H</w:t>
-            </w:r>
-            <w:r>
-              <w:rPr>
-                <w:rFonts w:cstheme="minorHAnsi"/>
-                <w:sz w:val="22"/>
-                <w:szCs w:val="22"/>
-              </w:rPr>
-              <w:t>U5</w:t>
+              <w:t>HU5</w:t>
             </w:r>
           </w:p>
         </w:tc>
@@ -2792,17 +2822,7 @@
                 <w:szCs w:val="22"/>
                 <w:lang w:val="es-AR"/>
               </w:rPr>
-              <w:t>recepcionista</w:t>
-            </w:r>
-            <w:r>
-              <w:rPr>
-                <w:rStyle w:val="Textoennegrita"/>
-                <w:rFonts w:asciiTheme="minorHAnsi" w:hAnsiTheme="minorHAnsi" w:cstheme="minorHAnsi"/>
-                <w:sz w:val="22"/>
-                <w:szCs w:val="22"/>
-                <w:lang w:val="es-AR"/>
-              </w:rPr>
-              <w:t xml:space="preserve"> del sistema</w:t>
+              <w:t>recepcionista del sistema</w:t>
             </w:r>
             <w:r>
               <w:rPr>
@@ -2945,7 +2965,25 @@
                 <w:szCs w:val="22"/>
                 <w:lang w:eastAsia="es-AR"/>
               </w:rPr>
-              <w:t xml:space="preserve"> empleado puede </w:t>
+              <w:t xml:space="preserve"> </w:t>
+            </w:r>
+            <w:r>
+              <w:rPr>
+                <w:rStyle w:val="Textoennegrita"/>
+                <w:rFonts w:cstheme="minorHAnsi"/>
+                <w:sz w:val="22"/>
+                <w:szCs w:val="22"/>
+              </w:rPr>
+              <w:t xml:space="preserve">recepcionista </w:t>
+            </w:r>
+            <w:r>
+              <w:rPr>
+                <w:rFonts w:eastAsia="Times New Roman" w:cstheme="minorHAnsi"/>
+                <w:sz w:val="22"/>
+                <w:szCs w:val="22"/>
+                <w:lang w:eastAsia="es-AR"/>
+              </w:rPr>
+              <w:t xml:space="preserve">puede </w:t>
             </w:r>
             <w:r>
               <w:rPr>
@@ -3070,7 +3108,25 @@
                 <w:szCs w:val="22"/>
                 <w:lang w:eastAsia="es-AR"/>
               </w:rPr>
-              <w:t xml:space="preserve"> empleado puede </w:t>
+              <w:t xml:space="preserve"> </w:t>
+            </w:r>
+            <w:r>
+              <w:rPr>
+                <w:rStyle w:val="Textoennegrita"/>
+                <w:rFonts w:cstheme="minorHAnsi"/>
+                <w:sz w:val="22"/>
+                <w:szCs w:val="22"/>
+              </w:rPr>
+              <w:t xml:space="preserve">recepcionista </w:t>
+            </w:r>
+            <w:r>
+              <w:rPr>
+                <w:rFonts w:eastAsia="Times New Roman" w:cstheme="minorHAnsi"/>
+                <w:sz w:val="22"/>
+                <w:szCs w:val="22"/>
+                <w:lang w:eastAsia="es-AR"/>
+              </w:rPr>
+              <w:t xml:space="preserve">puede </w:t>
             </w:r>
             <w:r>
               <w:rPr>
@@ -3121,7 +3177,25 @@
                 <w:szCs w:val="22"/>
                 <w:lang w:eastAsia="es-AR"/>
               </w:rPr>
-              <w:t xml:space="preserve"> empleado puede </w:t>
+              <w:t xml:space="preserve"> </w:t>
+            </w:r>
+            <w:r>
+              <w:rPr>
+                <w:rStyle w:val="Textoennegrita"/>
+                <w:rFonts w:cstheme="minorHAnsi"/>
+                <w:sz w:val="22"/>
+                <w:szCs w:val="22"/>
+              </w:rPr>
+              <w:t xml:space="preserve">recepcionista </w:t>
+            </w:r>
+            <w:r>
+              <w:rPr>
+                <w:rFonts w:eastAsia="Times New Roman" w:cstheme="minorHAnsi"/>
+                <w:sz w:val="22"/>
+                <w:szCs w:val="22"/>
+                <w:lang w:eastAsia="es-AR"/>
+              </w:rPr>
+              <w:t xml:space="preserve">puede </w:t>
             </w:r>
             <w:r>
               <w:rPr>
@@ -3488,15 +3562,7 @@
                 <w:sz w:val="22"/>
                 <w:szCs w:val="22"/>
               </w:rPr>
-              <w:t>HU</w:t>
-            </w:r>
-            <w:r>
-              <w:rPr>
-                <w:rFonts w:cstheme="minorHAnsi"/>
-                <w:sz w:val="22"/>
-                <w:szCs w:val="22"/>
-              </w:rPr>
-              <w:t>6</w:t>
+              <w:t>HU6</w:t>
             </w:r>
           </w:p>
         </w:tc>
@@ -3612,7 +3678,7 @@
                 <w:szCs w:val="22"/>
                 <w:lang w:val="es-AR"/>
               </w:rPr>
-              <w:t>empleado del sistema</w:t>
+              <w:t>recepcionista</w:t>
             </w:r>
             <w:r>
               <w:rPr>
@@ -3733,7 +3799,25 @@
                 <w:szCs w:val="22"/>
                 <w:lang w:eastAsia="es-AR"/>
               </w:rPr>
-              <w:t xml:space="preserve"> empleado puede </w:t>
+              <w:t xml:space="preserve"> </w:t>
+            </w:r>
+            <w:r>
+              <w:rPr>
+                <w:rStyle w:val="Textoennegrita"/>
+                <w:rFonts w:cstheme="minorHAnsi"/>
+                <w:sz w:val="22"/>
+                <w:szCs w:val="22"/>
+              </w:rPr>
+              <w:t xml:space="preserve">recepcionista </w:t>
+            </w:r>
+            <w:r>
+              <w:rPr>
+                <w:rFonts w:eastAsia="Times New Roman" w:cstheme="minorHAnsi"/>
+                <w:sz w:val="22"/>
+                <w:szCs w:val="22"/>
+                <w:lang w:eastAsia="es-AR"/>
+              </w:rPr>
+              <w:t xml:space="preserve">puede </w:t>
             </w:r>
             <w:r>
               <w:rPr>
@@ -3835,7 +3919,25 @@
                 <w:szCs w:val="22"/>
                 <w:lang w:eastAsia="es-AR"/>
               </w:rPr>
-              <w:t xml:space="preserve"> empleado puede </w:t>
+              <w:t xml:space="preserve"> </w:t>
+            </w:r>
+            <w:r>
+              <w:rPr>
+                <w:rStyle w:val="Textoennegrita"/>
+                <w:rFonts w:cstheme="minorHAnsi"/>
+                <w:sz w:val="22"/>
+                <w:szCs w:val="22"/>
+              </w:rPr>
+              <w:t xml:space="preserve">recepcionista </w:t>
+            </w:r>
+            <w:r>
+              <w:rPr>
+                <w:rFonts w:eastAsia="Times New Roman" w:cstheme="minorHAnsi"/>
+                <w:sz w:val="22"/>
+                <w:szCs w:val="22"/>
+                <w:lang w:eastAsia="es-AR"/>
+              </w:rPr>
+              <w:t xml:space="preserve">puede </w:t>
             </w:r>
             <w:r>
               <w:rPr>
@@ -3886,7 +3988,25 @@
                 <w:szCs w:val="22"/>
                 <w:lang w:eastAsia="es-AR"/>
               </w:rPr>
-              <w:t xml:space="preserve"> empleado puede </w:t>
+              <w:t xml:space="preserve"> </w:t>
+            </w:r>
+            <w:r>
+              <w:rPr>
+                <w:rStyle w:val="Textoennegrita"/>
+                <w:rFonts w:cstheme="minorHAnsi"/>
+                <w:sz w:val="22"/>
+                <w:szCs w:val="22"/>
+              </w:rPr>
+              <w:t xml:space="preserve">recepcionista </w:t>
+            </w:r>
+            <w:r>
+              <w:rPr>
+                <w:rFonts w:eastAsia="Times New Roman" w:cstheme="minorHAnsi"/>
+                <w:sz w:val="22"/>
+                <w:szCs w:val="22"/>
+                <w:lang w:eastAsia="es-AR"/>
+              </w:rPr>
+              <w:t xml:space="preserve">puede </w:t>
             </w:r>
             <w:r>
               <w:rPr>
@@ -4050,7 +4170,27 @@
                 <w:szCs w:val="22"/>
                 <w:lang w:eastAsia="es-AR"/>
               </w:rPr>
-              <w:t>rol de empleado o superior (por ejemplo, administrador)</w:t>
+              <w:t xml:space="preserve">rol de </w:t>
+            </w:r>
+            <w:r>
+              <w:rPr>
+                <w:rStyle w:val="Textoennegrita"/>
+                <w:rFonts w:cstheme="minorHAnsi"/>
+                <w:sz w:val="22"/>
+                <w:szCs w:val="22"/>
+              </w:rPr>
+              <w:t xml:space="preserve">recepcionista </w:t>
+            </w:r>
+            <w:r>
+              <w:rPr>
+                <w:rFonts w:eastAsia="Times New Roman" w:cstheme="minorHAnsi"/>
+                <w:b/>
+                <w:bCs/>
+                <w:sz w:val="22"/>
+                <w:szCs w:val="22"/>
+                <w:lang w:eastAsia="es-AR"/>
+              </w:rPr>
+              <w:t>o superior (por ejemplo, administrador)</w:t>
             </w:r>
             <w:r>
               <w:rPr>
@@ -4120,15 +4260,7 @@
                 <w:sz w:val="22"/>
                 <w:szCs w:val="22"/>
               </w:rPr>
-              <w:t>HU</w:t>
-            </w:r>
-            <w:r>
-              <w:rPr>
-                <w:rFonts w:cstheme="minorHAnsi"/>
-                <w:sz w:val="22"/>
-                <w:szCs w:val="22"/>
-              </w:rPr>
-              <w:t>7</w:t>
+              <w:t>HU7</w:t>
             </w:r>
           </w:p>
         </w:tc>
@@ -4244,7 +4376,7 @@
                 <w:szCs w:val="22"/>
                 <w:lang w:val="es-AR"/>
               </w:rPr>
-              <w:t>empleado del sistema</w:t>
+              <w:t>recepcionista</w:t>
             </w:r>
             <w:r>
               <w:rPr>
@@ -4366,7 +4498,25 @@
                 <w:szCs w:val="22"/>
                 <w:lang w:eastAsia="es-AR"/>
               </w:rPr>
-              <w:t xml:space="preserve"> empleado puede </w:t>
+              <w:t xml:space="preserve"> </w:t>
+            </w:r>
+            <w:r>
+              <w:rPr>
+                <w:rStyle w:val="Textoennegrita"/>
+                <w:rFonts w:cstheme="minorHAnsi"/>
+                <w:sz w:val="22"/>
+                <w:szCs w:val="22"/>
+              </w:rPr>
+              <w:t xml:space="preserve">recepcionista </w:t>
+            </w:r>
+            <w:r>
+              <w:rPr>
+                <w:rFonts w:eastAsia="Times New Roman" w:cstheme="minorHAnsi"/>
+                <w:sz w:val="22"/>
+                <w:szCs w:val="22"/>
+                <w:lang w:eastAsia="es-AR"/>
+              </w:rPr>
+              <w:t xml:space="preserve">puede </w:t>
             </w:r>
             <w:r>
               <w:rPr>
@@ -4468,7 +4618,25 @@
                 <w:szCs w:val="22"/>
                 <w:lang w:eastAsia="es-AR"/>
               </w:rPr>
-              <w:t xml:space="preserve"> empleado puede </w:t>
+              <w:t xml:space="preserve"> </w:t>
+            </w:r>
+            <w:r>
+              <w:rPr>
+                <w:rStyle w:val="Textoennegrita"/>
+                <w:rFonts w:cstheme="minorHAnsi"/>
+                <w:sz w:val="22"/>
+                <w:szCs w:val="22"/>
+              </w:rPr>
+              <w:t xml:space="preserve">recepcionista </w:t>
+            </w:r>
+            <w:r>
+              <w:rPr>
+                <w:rFonts w:eastAsia="Times New Roman" w:cstheme="minorHAnsi"/>
+                <w:sz w:val="22"/>
+                <w:szCs w:val="22"/>
+                <w:lang w:eastAsia="es-AR"/>
+              </w:rPr>
+              <w:t xml:space="preserve">puede </w:t>
             </w:r>
             <w:r>
               <w:rPr>
@@ -4519,7 +4687,25 @@
                 <w:szCs w:val="22"/>
                 <w:lang w:eastAsia="es-AR"/>
               </w:rPr>
-              <w:t xml:space="preserve"> empleado puede </w:t>
+              <w:t xml:space="preserve"> </w:t>
+            </w:r>
+            <w:r>
+              <w:rPr>
+                <w:rStyle w:val="Textoennegrita"/>
+                <w:rFonts w:cstheme="minorHAnsi"/>
+                <w:sz w:val="22"/>
+                <w:szCs w:val="22"/>
+              </w:rPr>
+              <w:t xml:space="preserve">recepcionista </w:t>
+            </w:r>
+            <w:r>
+              <w:rPr>
+                <w:rFonts w:eastAsia="Times New Roman" w:cstheme="minorHAnsi"/>
+                <w:sz w:val="22"/>
+                <w:szCs w:val="22"/>
+                <w:lang w:eastAsia="es-AR"/>
+              </w:rPr>
+              <w:t xml:space="preserve">puede </w:t>
             </w:r>
             <w:r>
               <w:rPr>
@@ -4683,7 +4869,27 @@
                 <w:szCs w:val="22"/>
                 <w:lang w:eastAsia="es-AR"/>
               </w:rPr>
-              <w:t>rol de empleado o superior (por ejemplo, administrador)</w:t>
+              <w:t xml:space="preserve">rol de </w:t>
+            </w:r>
+            <w:r>
+              <w:rPr>
+                <w:rStyle w:val="Textoennegrita"/>
+                <w:rFonts w:cstheme="minorHAnsi"/>
+                <w:sz w:val="22"/>
+                <w:szCs w:val="22"/>
+              </w:rPr>
+              <w:t xml:space="preserve">recepcionista </w:t>
+            </w:r>
+            <w:r>
+              <w:rPr>
+                <w:rFonts w:eastAsia="Times New Roman" w:cstheme="minorHAnsi"/>
+                <w:b/>
+                <w:bCs/>
+                <w:sz w:val="22"/>
+                <w:szCs w:val="22"/>
+                <w:lang w:eastAsia="es-AR"/>
+              </w:rPr>
+              <w:t>o superior (por ejemplo, administrador)</w:t>
             </w:r>
             <w:r>
               <w:rPr>
@@ -4753,15 +4959,7 @@
                 <w:sz w:val="22"/>
                 <w:szCs w:val="22"/>
               </w:rPr>
-              <w:t>HU</w:t>
-            </w:r>
-            <w:r>
-              <w:rPr>
-                <w:rFonts w:cstheme="minorHAnsi"/>
-                <w:sz w:val="22"/>
-                <w:szCs w:val="22"/>
-              </w:rPr>
-              <w:t>8</w:t>
+              <w:t>HU8</w:t>
             </w:r>
           </w:p>
         </w:tc>
@@ -5107,7 +5305,25 @@
                 <w:szCs w:val="22"/>
                 <w:lang w:eastAsia="es-AR"/>
               </w:rPr>
-              <w:t xml:space="preserve"> empleado puede </w:t>
+              <w:t xml:space="preserve"> </w:t>
+            </w:r>
+            <w:r>
+              <w:rPr>
+                <w:rStyle w:val="Textoennegrita"/>
+                <w:rFonts w:cstheme="minorHAnsi"/>
+                <w:sz w:val="22"/>
+                <w:szCs w:val="22"/>
+              </w:rPr>
+              <w:t xml:space="preserve">recepcionista </w:t>
+            </w:r>
+            <w:r>
+              <w:rPr>
+                <w:rFonts w:eastAsia="Times New Roman" w:cstheme="minorHAnsi"/>
+                <w:sz w:val="22"/>
+                <w:szCs w:val="22"/>
+                <w:lang w:eastAsia="es-AR"/>
+              </w:rPr>
+              <w:t xml:space="preserve">puede </w:t>
             </w:r>
             <w:r>
               <w:rPr>
@@ -5158,7 +5374,25 @@
                 <w:szCs w:val="22"/>
                 <w:lang w:eastAsia="es-AR"/>
               </w:rPr>
-              <w:t xml:space="preserve"> empleado puede </w:t>
+              <w:t xml:space="preserve"> </w:t>
+            </w:r>
+            <w:r>
+              <w:rPr>
+                <w:rStyle w:val="Textoennegrita"/>
+                <w:rFonts w:cstheme="minorHAnsi"/>
+                <w:sz w:val="22"/>
+                <w:szCs w:val="22"/>
+              </w:rPr>
+              <w:t xml:space="preserve">recepcionista </w:t>
+            </w:r>
+            <w:r>
+              <w:rPr>
+                <w:rFonts w:eastAsia="Times New Roman" w:cstheme="minorHAnsi"/>
+                <w:sz w:val="22"/>
+                <w:szCs w:val="22"/>
+                <w:lang w:eastAsia="es-AR"/>
+              </w:rPr>
+              <w:t xml:space="preserve">puede </w:t>
             </w:r>
             <w:r>
               <w:rPr>
@@ -5423,15 +5657,7 @@
                 <w:sz w:val="22"/>
                 <w:szCs w:val="22"/>
               </w:rPr>
-              <w:t>HU</w:t>
-            </w:r>
-            <w:r>
-              <w:rPr>
-                <w:rFonts w:cstheme="minorHAnsi"/>
-                <w:sz w:val="22"/>
-                <w:szCs w:val="22"/>
-              </w:rPr>
-              <w:t>9</w:t>
+              <w:t>HU9</w:t>
             </w:r>
           </w:p>
         </w:tc>
@@ -6106,7 +6332,27 @@
                 <w:szCs w:val="22"/>
                 <w:lang w:eastAsia="es-AR"/>
               </w:rPr>
-              <w:t>rol de empleado o veterinario</w:t>
+              <w:t xml:space="preserve">rol de </w:t>
+            </w:r>
+            <w:r>
+              <w:rPr>
+                <w:rStyle w:val="Textoennegrita"/>
+                <w:rFonts w:cstheme="minorHAnsi"/>
+                <w:sz w:val="22"/>
+                <w:szCs w:val="22"/>
+              </w:rPr>
+              <w:t xml:space="preserve">recepcionista </w:t>
+            </w:r>
+            <w:r>
+              <w:rPr>
+                <w:rFonts w:eastAsia="Times New Roman" w:cstheme="minorHAnsi"/>
+                <w:b/>
+                <w:bCs/>
+                <w:sz w:val="22"/>
+                <w:szCs w:val="22"/>
+                <w:lang w:eastAsia="es-AR"/>
+              </w:rPr>
+              <w:t>o veterinario</w:t>
             </w:r>
             <w:r>
               <w:rPr>
@@ -6176,15 +6422,7 @@
                 <w:sz w:val="22"/>
                 <w:szCs w:val="22"/>
               </w:rPr>
-              <w:t>HU</w:t>
-            </w:r>
-            <w:r>
-              <w:rPr>
-                <w:rFonts w:cstheme="minorHAnsi"/>
-                <w:sz w:val="22"/>
-                <w:szCs w:val="22"/>
-              </w:rPr>
-              <w:t>10</w:t>
+              <w:t>HU10</w:t>
             </w:r>
           </w:p>
         </w:tc>
@@ -6889,23 +7127,15 @@
                 <w:szCs w:val="22"/>
               </w:rPr>
               <w:lastRenderedPageBreak/>
-              <w:t>H</w:t>
-            </w:r>
-            <w:r>
-              <w:rPr>
-                <w:rFonts w:cstheme="minorHAnsi"/>
-                <w:sz w:val="22"/>
-                <w:szCs w:val="22"/>
-              </w:rPr>
-              <w:t>U1</w:t>
-            </w:r>
-            <w:r>
-              <w:rPr>
-                <w:rFonts w:cstheme="minorHAnsi"/>
-                <w:sz w:val="22"/>
-                <w:szCs w:val="22"/>
-              </w:rPr>
-              <w:t>2</w:t>
+              <w:t>HU1</w:t>
+            </w:r>
+            <w:r>
+              <w:rPr>
+                <w:rFonts w:cstheme="minorHAnsi"/>
+                <w:sz w:val="22"/>
+                <w:szCs w:val="22"/>
+              </w:rPr>
+              <w:t>1</w:t>
             </w:r>
           </w:p>
         </w:tc>
@@ -7059,27 +7289,7 @@
                 <w:szCs w:val="22"/>
                 <w:lang w:val="es-AR"/>
               </w:rPr>
-              <w:t xml:space="preserve">mantener actualizada la cantidad disponible </w:t>
-            </w:r>
-            <w:r>
-              <w:rPr>
-                <w:rStyle w:val="Textoennegrita"/>
-                <w:rFonts w:asciiTheme="minorHAnsi" w:hAnsiTheme="minorHAnsi" w:cstheme="minorHAnsi"/>
-                <w:sz w:val="22"/>
-                <w:szCs w:val="22"/>
-                <w:lang w:val="es-AR"/>
-              </w:rPr>
-              <w:t>de productos</w:t>
-            </w:r>
-            <w:r>
-              <w:rPr>
-                <w:rStyle w:val="Textoennegrita"/>
-                <w:rFonts w:asciiTheme="minorHAnsi" w:hAnsiTheme="minorHAnsi" w:cstheme="minorHAnsi"/>
-                <w:sz w:val="22"/>
-                <w:szCs w:val="22"/>
-                <w:lang w:val="es-AR"/>
-              </w:rPr>
-              <w:t xml:space="preserve"> asegurar una correcta administración del inventario</w:t>
+              <w:t>mantener actualizada la cantidad disponible de productos asegurar una correcta administración del inventario</w:t>
             </w:r>
             <w:r>
               <w:rPr>
@@ -7867,7 +8077,7 @@
                 <w:sz w:val="22"/>
                 <w:szCs w:val="22"/>
               </w:rPr>
-              <w:t>3</w:t>
+              <w:t>2</w:t>
             </w:r>
           </w:p>
         </w:tc>
@@ -8376,7 +8586,7 @@
                 <w:sz w:val="22"/>
                 <w:szCs w:val="22"/>
               </w:rPr>
-              <w:t>4</w:t>
+              <w:t>3</w:t>
             </w:r>
           </w:p>
         </w:tc>
@@ -8769,7 +8979,25 @@
                 <w:szCs w:val="22"/>
                 <w:lang w:eastAsia="es-AR"/>
               </w:rPr>
-              <w:t xml:space="preserve"> empleado no podrá crear, editar ni eliminar sucursales.</w:t>
+              <w:t xml:space="preserve"> </w:t>
+            </w:r>
+            <w:r>
+              <w:rPr>
+                <w:rStyle w:val="Textoennegrita"/>
+                <w:rFonts w:cstheme="minorHAnsi"/>
+                <w:sz w:val="22"/>
+                <w:szCs w:val="22"/>
+              </w:rPr>
+              <w:t xml:space="preserve">recepcionista </w:t>
+            </w:r>
+            <w:r>
+              <w:rPr>
+                <w:rFonts w:eastAsia="Times New Roman" w:cstheme="minorHAnsi"/>
+                <w:sz w:val="22"/>
+                <w:szCs w:val="22"/>
+                <w:lang w:eastAsia="es-AR"/>
+              </w:rPr>
+              <w:t>no podrá crear, editar ni eliminar sucursales.</w:t>
             </w:r>
           </w:p>
           <w:p>
@@ -8869,7 +9097,7 @@
                 <w:sz w:val="22"/>
                 <w:szCs w:val="22"/>
               </w:rPr>
-              <w:t>5</w:t>
+              <w:t>4</w:t>
             </w:r>
           </w:p>
         </w:tc>
@@ -9339,1135 +9567,25 @@
                 <w:szCs w:val="22"/>
                 <w:lang w:eastAsia="es-AR"/>
               </w:rPr>
-              <w:t xml:space="preserve"> los usuarios con rol de empleado o administrador pueden acceder a esta funcionalidad.</w:t>
-            </w:r>
-          </w:p>
-          <w:p>
-            <w:pPr>
-              <w:rPr>
-                <w:rFonts w:cstheme="minorHAnsi"/>
-                <w:sz w:val="22"/>
-                <w:szCs w:val="22"/>
-              </w:rPr>
-            </w:pPr>
-          </w:p>
-        </w:tc>
-      </w:tr>
-    </w:tbl>
-    <w:p>
-      <w:pPr>
-        <w:rPr>
-          <w:rFonts w:cstheme="minorHAnsi"/>
-          <w:lang w:val="es-ES"/>
-        </w:rPr>
-      </w:pPr>
-    </w:p>
-    <w:tbl>
-      <w:tblPr>
-        <w:tblStyle w:val="Tablaconcuadrcula"/>
-        <w:tblW w:w="0" w:type="auto"/>
-        <w:tblInd w:w="0" w:type="dxa"/>
-        <w:tblLook w:val="04A0" w:firstRow="1" w:lastRow="0" w:firstColumn="1" w:lastColumn="0" w:noHBand="0" w:noVBand="1"/>
-      </w:tblPr>
-      <w:tblGrid>
-        <w:gridCol w:w="1555"/>
-        <w:gridCol w:w="6939"/>
-      </w:tblGrid>
-      <w:tr>
-        <w:tc>
-          <w:tcPr>
-            <w:tcW w:w="1555" w:type="dxa"/>
-            <w:tcBorders>
-              <w:top w:val="single" w:sz="4" w:space="0" w:color="auto"/>
-              <w:left w:val="single" w:sz="4" w:space="0" w:color="auto"/>
-              <w:bottom w:val="single" w:sz="4" w:space="0" w:color="auto"/>
-              <w:right w:val="single" w:sz="4" w:space="0" w:color="auto"/>
-            </w:tcBorders>
-            <w:shd w:val="clear" w:color="auto" w:fill="E7E6E6" w:themeFill="background2"/>
-            <w:hideMark/>
-          </w:tcPr>
-          <w:p>
-            <w:pPr>
-              <w:rPr>
-                <w:rFonts w:cstheme="minorHAnsi"/>
-                <w:sz w:val="22"/>
-                <w:szCs w:val="22"/>
-              </w:rPr>
-            </w:pPr>
-            <w:r>
-              <w:rPr>
-                <w:rFonts w:cstheme="minorHAnsi"/>
-                <w:sz w:val="22"/>
-                <w:szCs w:val="22"/>
-              </w:rPr>
-              <w:t>HU1</w:t>
-            </w:r>
-            <w:r>
-              <w:rPr>
-                <w:rFonts w:cstheme="minorHAnsi"/>
-                <w:sz w:val="22"/>
-                <w:szCs w:val="22"/>
-              </w:rPr>
-              <w:t>6</w:t>
-            </w:r>
-          </w:p>
-        </w:tc>
-        <w:tc>
-          <w:tcPr>
-            <w:tcW w:w="6939" w:type="dxa"/>
-            <w:tcBorders>
-              <w:top w:val="single" w:sz="4" w:space="0" w:color="auto"/>
-              <w:left w:val="single" w:sz="4" w:space="0" w:color="auto"/>
-              <w:bottom w:val="single" w:sz="4" w:space="0" w:color="auto"/>
-              <w:right w:val="single" w:sz="4" w:space="0" w:color="auto"/>
-            </w:tcBorders>
-            <w:shd w:val="clear" w:color="auto" w:fill="E7E6E6" w:themeFill="background2"/>
-            <w:hideMark/>
-          </w:tcPr>
-          <w:p>
-            <w:pPr>
-              <w:rPr>
-                <w:rFonts w:cstheme="minorHAnsi"/>
-                <w:bCs/>
-                <w:sz w:val="22"/>
-                <w:szCs w:val="22"/>
-              </w:rPr>
-            </w:pPr>
-            <w:proofErr w:type="spellStart"/>
-            <w:r>
-              <w:rPr>
-                <w:rFonts w:cstheme="minorHAnsi"/>
-                <w:bCs/>
-                <w:sz w:val="22"/>
-                <w:szCs w:val="22"/>
-              </w:rPr>
-              <w:t>Gestion</w:t>
-            </w:r>
-            <w:proofErr w:type="spellEnd"/>
-            <w:r>
-              <w:rPr>
-                <w:rFonts w:cstheme="minorHAnsi"/>
-                <w:bCs/>
-                <w:sz w:val="22"/>
-                <w:szCs w:val="22"/>
-              </w:rPr>
-              <w:t xml:space="preserve"> de productos</w:t>
-            </w:r>
-          </w:p>
-        </w:tc>
-      </w:tr>
-      <w:tr>
-        <w:tc>
-          <w:tcPr>
-            <w:tcW w:w="1555" w:type="dxa"/>
-            <w:tcBorders>
-              <w:top w:val="single" w:sz="4" w:space="0" w:color="auto"/>
-              <w:left w:val="single" w:sz="4" w:space="0" w:color="auto"/>
-              <w:bottom w:val="single" w:sz="4" w:space="0" w:color="auto"/>
-              <w:right w:val="single" w:sz="4" w:space="0" w:color="auto"/>
-            </w:tcBorders>
-            <w:shd w:val="clear" w:color="auto" w:fill="E7E6E6" w:themeFill="background2"/>
-            <w:hideMark/>
-          </w:tcPr>
-          <w:p>
-            <w:pPr>
-              <w:rPr>
-                <w:rFonts w:cstheme="minorHAnsi"/>
-                <w:sz w:val="22"/>
-                <w:szCs w:val="22"/>
-              </w:rPr>
-            </w:pPr>
-            <w:r>
-              <w:rPr>
-                <w:rFonts w:cstheme="minorHAnsi"/>
-                <w:sz w:val="22"/>
-                <w:szCs w:val="22"/>
-              </w:rPr>
-              <w:lastRenderedPageBreak/>
-              <w:t>Descripción</w:t>
-            </w:r>
-          </w:p>
-        </w:tc>
-        <w:tc>
-          <w:tcPr>
-            <w:tcW w:w="6939" w:type="dxa"/>
-            <w:tcBorders>
-              <w:top w:val="single" w:sz="4" w:space="0" w:color="auto"/>
-              <w:left w:val="single" w:sz="4" w:space="0" w:color="auto"/>
-              <w:bottom w:val="single" w:sz="4" w:space="0" w:color="auto"/>
-              <w:right w:val="single" w:sz="4" w:space="0" w:color="auto"/>
-            </w:tcBorders>
-          </w:tcPr>
-          <w:p>
-            <w:pPr>
-              <w:pStyle w:val="NormalWeb"/>
-              <w:rPr>
-                <w:rFonts w:asciiTheme="minorHAnsi" w:hAnsiTheme="minorHAnsi" w:cstheme="minorHAnsi"/>
-                <w:sz w:val="22"/>
-                <w:szCs w:val="22"/>
-                <w:lang w:val="es-AR"/>
-              </w:rPr>
-            </w:pPr>
+              <w:t xml:space="preserve"> los usuarios con rol de </w:t>
+            </w:r>
             <w:r>
               <w:rPr>
                 <w:rStyle w:val="Textoennegrita"/>
-                <w:rFonts w:asciiTheme="minorHAnsi" w:hAnsiTheme="minorHAnsi" w:cstheme="minorHAnsi"/>
-                <w:sz w:val="22"/>
-                <w:szCs w:val="22"/>
-                <w:lang w:val="es-AR"/>
-              </w:rPr>
-              <w:t>Como</w:t>
-            </w:r>
-            <w:r>
-              <w:rPr>
-                <w:rFonts w:asciiTheme="minorHAnsi" w:hAnsiTheme="minorHAnsi" w:cstheme="minorHAnsi"/>
-                <w:sz w:val="22"/>
-                <w:szCs w:val="22"/>
-                <w:lang w:val="es-AR"/>
-              </w:rPr>
-              <w:t xml:space="preserve"> usuario con rol de </w:t>
-            </w:r>
-            <w:r>
-              <w:rPr>
-                <w:rStyle w:val="Textoennegrita"/>
-                <w:rFonts w:asciiTheme="minorHAnsi" w:hAnsiTheme="minorHAnsi" w:cstheme="minorHAnsi"/>
-                <w:sz w:val="22"/>
-                <w:szCs w:val="22"/>
-                <w:lang w:val="es-AR"/>
-              </w:rPr>
-              <w:t>empleado o administrador</w:t>
-            </w:r>
-            <w:r>
-              <w:rPr>
-                <w:rFonts w:asciiTheme="minorHAnsi" w:hAnsiTheme="minorHAnsi" w:cstheme="minorHAnsi"/>
-                <w:sz w:val="22"/>
-                <w:szCs w:val="22"/>
-                <w:lang w:val="es-AR"/>
-              </w:rPr>
-              <w:t>,</w:t>
-            </w:r>
-            <w:r>
-              <w:rPr>
-                <w:rFonts w:asciiTheme="minorHAnsi" w:hAnsiTheme="minorHAnsi" w:cstheme="minorHAnsi"/>
-                <w:sz w:val="22"/>
-                <w:szCs w:val="22"/>
-                <w:lang w:val="es-AR"/>
-              </w:rPr>
-              <w:br/>
-            </w:r>
-            <w:r>
-              <w:rPr>
-                <w:rStyle w:val="Textoennegrita"/>
-                <w:rFonts w:asciiTheme="minorHAnsi" w:hAnsiTheme="minorHAnsi" w:cstheme="minorHAnsi"/>
-                <w:sz w:val="22"/>
-                <w:szCs w:val="22"/>
-                <w:lang w:val="es-AR"/>
-              </w:rPr>
-              <w:t>quiero</w:t>
-            </w:r>
-            <w:r>
-              <w:rPr>
-                <w:rFonts w:asciiTheme="minorHAnsi" w:hAnsiTheme="minorHAnsi" w:cstheme="minorHAnsi"/>
-                <w:sz w:val="22"/>
-                <w:szCs w:val="22"/>
-                <w:lang w:val="es-AR"/>
-              </w:rPr>
-              <w:t xml:space="preserve"> poder </w:t>
-            </w:r>
-            <w:r>
-              <w:rPr>
-                <w:rStyle w:val="Textoennegrita"/>
-                <w:rFonts w:asciiTheme="minorHAnsi" w:hAnsiTheme="minorHAnsi" w:cstheme="minorHAnsi"/>
-                <w:sz w:val="22"/>
-                <w:szCs w:val="22"/>
-                <w:lang w:val="es-AR"/>
-              </w:rPr>
-              <w:t>ver, crear, editar y eliminar productos</w:t>
-            </w:r>
-            <w:r>
-              <w:rPr>
-                <w:rFonts w:asciiTheme="minorHAnsi" w:hAnsiTheme="minorHAnsi" w:cstheme="minorHAnsi"/>
-                <w:sz w:val="22"/>
-                <w:szCs w:val="22"/>
-                <w:lang w:val="es-AR"/>
-              </w:rPr>
-              <w:t>,</w:t>
-            </w:r>
-            <w:r>
-              <w:rPr>
-                <w:rFonts w:asciiTheme="minorHAnsi" w:hAnsiTheme="minorHAnsi" w:cstheme="minorHAnsi"/>
-                <w:sz w:val="22"/>
-                <w:szCs w:val="22"/>
-                <w:lang w:val="es-AR"/>
-              </w:rPr>
-              <w:br/>
-            </w:r>
-            <w:r>
-              <w:rPr>
-                <w:rStyle w:val="Textoennegrita"/>
-                <w:rFonts w:asciiTheme="minorHAnsi" w:hAnsiTheme="minorHAnsi" w:cstheme="minorHAnsi"/>
-                <w:sz w:val="22"/>
-                <w:szCs w:val="22"/>
-                <w:lang w:val="es-AR"/>
-              </w:rPr>
-              <w:t>para</w:t>
-            </w:r>
-            <w:r>
-              <w:rPr>
-                <w:rFonts w:asciiTheme="minorHAnsi" w:hAnsiTheme="minorHAnsi" w:cstheme="minorHAnsi"/>
-                <w:sz w:val="22"/>
-                <w:szCs w:val="22"/>
-                <w:lang w:val="es-AR"/>
-              </w:rPr>
-              <w:t xml:space="preserve"> mantener actualizado y asegurar que los productos estén correctamente clasificados y disponibles para su gestión en el sistema.</w:t>
-            </w:r>
-          </w:p>
-        </w:tc>
-      </w:tr>
-      <w:tr>
-        <w:tc>
-          <w:tcPr>
-            <w:tcW w:w="1555" w:type="dxa"/>
-            <w:tcBorders>
-              <w:top w:val="single" w:sz="4" w:space="0" w:color="auto"/>
-              <w:left w:val="single" w:sz="4" w:space="0" w:color="auto"/>
-              <w:bottom w:val="single" w:sz="4" w:space="0" w:color="auto"/>
-              <w:right w:val="single" w:sz="4" w:space="0" w:color="auto"/>
-            </w:tcBorders>
-            <w:shd w:val="clear" w:color="auto" w:fill="E7E6E6" w:themeFill="background2"/>
-            <w:hideMark/>
-          </w:tcPr>
-          <w:p>
-            <w:pPr>
-              <w:rPr>
-                <w:rFonts w:cstheme="minorHAnsi"/>
-                <w:sz w:val="22"/>
-                <w:szCs w:val="22"/>
-              </w:rPr>
-            </w:pPr>
-            <w:r>
-              <w:rPr>
-                <w:rFonts w:cstheme="minorHAnsi"/>
-                <w:sz w:val="22"/>
-                <w:szCs w:val="22"/>
-              </w:rPr>
-              <w:t>Criterios de aceptación</w:t>
-            </w:r>
-          </w:p>
-        </w:tc>
-        <w:tc>
-          <w:tcPr>
-            <w:tcW w:w="6939" w:type="dxa"/>
-            <w:tcBorders>
-              <w:top w:val="single" w:sz="4" w:space="0" w:color="auto"/>
-              <w:left w:val="single" w:sz="4" w:space="0" w:color="auto"/>
-              <w:bottom w:val="single" w:sz="4" w:space="0" w:color="auto"/>
-              <w:right w:val="single" w:sz="4" w:space="0" w:color="auto"/>
-            </w:tcBorders>
-          </w:tcPr>
-          <w:p>
-            <w:pPr>
-              <w:spacing w:before="100" w:beforeAutospacing="1" w:after="100" w:afterAutospacing="1"/>
-              <w:rPr>
-                <w:rFonts w:eastAsia="Times New Roman" w:cstheme="minorHAnsi"/>
-                <w:sz w:val="22"/>
-                <w:szCs w:val="22"/>
-                <w:lang w:eastAsia="es-AR"/>
-              </w:rPr>
-            </w:pPr>
-            <w:proofErr w:type="gramStart"/>
-            <w:r>
-              <w:rPr>
-                <w:rFonts w:eastAsia="Times New Roman" w:cstheme="minorHAnsi"/>
-                <w:sz w:val="22"/>
-                <w:szCs w:val="22"/>
-                <w:lang w:eastAsia="es-AR"/>
-              </w:rPr>
-              <w:t>  El</w:t>
-            </w:r>
-            <w:proofErr w:type="gramEnd"/>
-            <w:r>
-              <w:rPr>
-                <w:rFonts w:eastAsia="Times New Roman" w:cstheme="minorHAnsi"/>
-                <w:sz w:val="22"/>
-                <w:szCs w:val="22"/>
-                <w:lang w:eastAsia="es-AR"/>
-              </w:rPr>
-              <w:t xml:space="preserve"> usuario puede registrar un nuevo producto completando los campos requeridos (nombre, código, precio y categoría).</w:t>
-            </w:r>
-          </w:p>
-          <w:p>
-            <w:pPr>
-              <w:spacing w:before="100" w:beforeAutospacing="1" w:after="100" w:afterAutospacing="1"/>
-              <w:rPr>
-                <w:rFonts w:eastAsia="Times New Roman" w:cstheme="minorHAnsi"/>
-                <w:sz w:val="22"/>
-                <w:szCs w:val="22"/>
-                <w:lang w:eastAsia="es-AR"/>
-              </w:rPr>
-            </w:pPr>
-            <w:proofErr w:type="gramStart"/>
-            <w:r>
-              <w:rPr>
-                <w:rFonts w:eastAsia="Times New Roman" w:cstheme="minorHAnsi"/>
-                <w:sz w:val="22"/>
-                <w:szCs w:val="22"/>
-                <w:lang w:eastAsia="es-AR"/>
-              </w:rPr>
-              <w:t>  El</w:t>
-            </w:r>
-            <w:proofErr w:type="gramEnd"/>
-            <w:r>
-              <w:rPr>
-                <w:rFonts w:eastAsia="Times New Roman" w:cstheme="minorHAnsi"/>
-                <w:sz w:val="22"/>
-                <w:szCs w:val="22"/>
-                <w:lang w:eastAsia="es-AR"/>
-              </w:rPr>
-              <w:t xml:space="preserve"> sistema valida que no exista otro producto con el mismo código antes de guardarlo.</w:t>
-            </w:r>
-          </w:p>
-          <w:p>
-            <w:pPr>
-              <w:spacing w:before="100" w:beforeAutospacing="1" w:after="100" w:afterAutospacing="1"/>
-              <w:rPr>
-                <w:rFonts w:eastAsia="Times New Roman" w:cstheme="minorHAnsi"/>
-                <w:sz w:val="22"/>
-                <w:szCs w:val="22"/>
-                <w:lang w:eastAsia="es-AR"/>
-              </w:rPr>
-            </w:pPr>
-            <w:proofErr w:type="gramStart"/>
-            <w:r>
-              <w:rPr>
-                <w:rFonts w:eastAsia="Times New Roman" w:cstheme="minorHAnsi"/>
-                <w:sz w:val="22"/>
-                <w:szCs w:val="22"/>
-                <w:lang w:eastAsia="es-AR"/>
-              </w:rPr>
-              <w:t>  El</w:t>
-            </w:r>
-            <w:proofErr w:type="gramEnd"/>
-            <w:r>
-              <w:rPr>
-                <w:rFonts w:eastAsia="Times New Roman" w:cstheme="minorHAnsi"/>
-                <w:sz w:val="22"/>
-                <w:szCs w:val="22"/>
-                <w:lang w:eastAsia="es-AR"/>
-              </w:rPr>
-              <w:t xml:space="preserve"> usuario puede editar los datos de un producto existente.</w:t>
-            </w:r>
-          </w:p>
-          <w:p>
-            <w:pPr>
-              <w:spacing w:before="100" w:beforeAutospacing="1" w:after="100" w:afterAutospacing="1"/>
-              <w:rPr>
-                <w:rFonts w:eastAsia="Times New Roman" w:cstheme="minorHAnsi"/>
-                <w:sz w:val="22"/>
-                <w:szCs w:val="22"/>
-                <w:lang w:eastAsia="es-AR"/>
-              </w:rPr>
-            </w:pPr>
-            <w:proofErr w:type="gramStart"/>
-            <w:r>
-              <w:rPr>
-                <w:rFonts w:eastAsia="Times New Roman" w:cstheme="minorHAnsi"/>
-                <w:sz w:val="22"/>
-                <w:szCs w:val="22"/>
-                <w:lang w:eastAsia="es-AR"/>
-              </w:rPr>
-              <w:t>  El</w:t>
-            </w:r>
-            <w:proofErr w:type="gramEnd"/>
-            <w:r>
-              <w:rPr>
-                <w:rFonts w:eastAsia="Times New Roman" w:cstheme="minorHAnsi"/>
-                <w:sz w:val="22"/>
-                <w:szCs w:val="22"/>
-                <w:lang w:eastAsia="es-AR"/>
-              </w:rPr>
-              <w:t xml:space="preserve"> usuario puede eliminar un producto, previa confirmación mediante mensaje de advertencia.</w:t>
-            </w:r>
-          </w:p>
-          <w:p>
-            <w:pPr>
-              <w:spacing w:before="100" w:beforeAutospacing="1" w:after="100" w:afterAutospacing="1"/>
-              <w:rPr>
-                <w:rFonts w:eastAsia="Times New Roman" w:cstheme="minorHAnsi"/>
-                <w:sz w:val="22"/>
-                <w:szCs w:val="22"/>
-                <w:lang w:eastAsia="es-AR"/>
-              </w:rPr>
-            </w:pPr>
-            <w:proofErr w:type="gramStart"/>
-            <w:r>
-              <w:rPr>
-                <w:rFonts w:eastAsia="Times New Roman" w:cstheme="minorHAnsi"/>
-                <w:sz w:val="22"/>
-                <w:szCs w:val="22"/>
-                <w:lang w:eastAsia="es-AR"/>
-              </w:rPr>
-              <w:t>  El</w:t>
-            </w:r>
-            <w:proofErr w:type="gramEnd"/>
-            <w:r>
-              <w:rPr>
-                <w:rFonts w:eastAsia="Times New Roman" w:cstheme="minorHAnsi"/>
-                <w:sz w:val="22"/>
-                <w:szCs w:val="22"/>
-                <w:lang w:eastAsia="es-AR"/>
-              </w:rPr>
-              <w:t xml:space="preserve"> sistema permite visualizar un listado completo de productos, mostrando nombre, código, precio y categoría asociada.</w:t>
-            </w:r>
-          </w:p>
-          <w:p>
-            <w:pPr>
-              <w:spacing w:before="100" w:beforeAutospacing="1" w:after="100" w:afterAutospacing="1"/>
-              <w:rPr>
-                <w:rFonts w:eastAsia="Times New Roman" w:cstheme="minorHAnsi"/>
-                <w:sz w:val="22"/>
-                <w:szCs w:val="22"/>
-                <w:lang w:eastAsia="es-AR"/>
-              </w:rPr>
-            </w:pPr>
-            <w:proofErr w:type="gramStart"/>
-            <w:r>
-              <w:rPr>
-                <w:rFonts w:eastAsia="Times New Roman" w:cstheme="minorHAnsi"/>
-                <w:sz w:val="22"/>
-                <w:szCs w:val="22"/>
-                <w:lang w:eastAsia="es-AR"/>
-              </w:rPr>
-              <w:t>  Los</w:t>
-            </w:r>
-            <w:proofErr w:type="gramEnd"/>
-            <w:r>
-              <w:rPr>
-                <w:rFonts w:eastAsia="Times New Roman" w:cstheme="minorHAnsi"/>
-                <w:sz w:val="22"/>
-                <w:szCs w:val="22"/>
-                <w:lang w:eastAsia="es-AR"/>
-              </w:rPr>
-              <w:t xml:space="preserve"> cambios realizados se guardan correctamente en la base de datos y se reflejan en la interfaz.</w:t>
-            </w:r>
-          </w:p>
-          <w:p>
-            <w:pPr>
-              <w:spacing w:before="100" w:beforeAutospacing="1" w:after="100" w:afterAutospacing="1"/>
-              <w:rPr>
-                <w:rFonts w:eastAsia="Times New Roman" w:cstheme="minorHAnsi"/>
-                <w:sz w:val="22"/>
-                <w:szCs w:val="22"/>
-                <w:lang w:eastAsia="es-AR"/>
-              </w:rPr>
-            </w:pPr>
-            <w:proofErr w:type="gramStart"/>
-            <w:r>
-              <w:rPr>
-                <w:rFonts w:eastAsia="Times New Roman" w:cstheme="minorHAnsi"/>
-                <w:sz w:val="22"/>
-                <w:szCs w:val="22"/>
-                <w:lang w:eastAsia="es-AR"/>
-              </w:rPr>
-              <w:t>  Solo</w:t>
-            </w:r>
-            <w:proofErr w:type="gramEnd"/>
-            <w:r>
-              <w:rPr>
-                <w:rFonts w:eastAsia="Times New Roman" w:cstheme="minorHAnsi"/>
-                <w:sz w:val="22"/>
-                <w:szCs w:val="22"/>
-                <w:lang w:eastAsia="es-AR"/>
-              </w:rPr>
-              <w:t xml:space="preserve"> los usuarios con rol de empleado o administrador pueden acceder a esta funcionalidad.</w:t>
-            </w:r>
-          </w:p>
-          <w:p>
-            <w:pPr>
-              <w:rPr>
-                <w:rFonts w:cstheme="minorHAnsi"/>
-                <w:sz w:val="22"/>
-                <w:szCs w:val="22"/>
-              </w:rPr>
-            </w:pPr>
-          </w:p>
-        </w:tc>
-      </w:tr>
-    </w:tbl>
-    <w:p>
-      <w:pPr>
-        <w:rPr>
-          <w:rFonts w:cstheme="minorHAnsi"/>
-          <w:lang w:val="es-ES"/>
-        </w:rPr>
-      </w:pPr>
-    </w:p>
-    <w:tbl>
-      <w:tblPr>
-        <w:tblStyle w:val="Tablaconcuadrcula"/>
-        <w:tblW w:w="0" w:type="auto"/>
-        <w:tblInd w:w="0" w:type="dxa"/>
-        <w:tblLook w:val="04A0" w:firstRow="1" w:lastRow="0" w:firstColumn="1" w:lastColumn="0" w:noHBand="0" w:noVBand="1"/>
-      </w:tblPr>
-      <w:tblGrid>
-        <w:gridCol w:w="1555"/>
-        <w:gridCol w:w="6939"/>
-      </w:tblGrid>
-      <w:tr>
-        <w:tc>
-          <w:tcPr>
-            <w:tcW w:w="1555" w:type="dxa"/>
-            <w:tcBorders>
-              <w:top w:val="single" w:sz="4" w:space="0" w:color="auto"/>
-              <w:left w:val="single" w:sz="4" w:space="0" w:color="auto"/>
-              <w:bottom w:val="single" w:sz="4" w:space="0" w:color="auto"/>
-              <w:right w:val="single" w:sz="4" w:space="0" w:color="auto"/>
-            </w:tcBorders>
-            <w:shd w:val="clear" w:color="auto" w:fill="E7E6E6" w:themeFill="background2"/>
-            <w:hideMark/>
-          </w:tcPr>
-          <w:p>
-            <w:pPr>
-              <w:rPr>
-                <w:rFonts w:cstheme="minorHAnsi"/>
-                <w:sz w:val="22"/>
-                <w:szCs w:val="22"/>
-              </w:rPr>
-            </w:pPr>
-            <w:r>
-              <w:rPr>
-                <w:rFonts w:cstheme="minorHAnsi"/>
-                <w:sz w:val="22"/>
-                <w:szCs w:val="22"/>
-              </w:rPr>
-              <w:t>HU1</w:t>
-            </w:r>
-            <w:r>
-              <w:rPr>
-                <w:rFonts w:cstheme="minorHAnsi"/>
-                <w:sz w:val="22"/>
-                <w:szCs w:val="22"/>
-              </w:rPr>
-              <w:t>7</w:t>
-            </w:r>
-          </w:p>
-        </w:tc>
-        <w:tc>
-          <w:tcPr>
-            <w:tcW w:w="6939" w:type="dxa"/>
-            <w:tcBorders>
-              <w:top w:val="single" w:sz="4" w:space="0" w:color="auto"/>
-              <w:left w:val="single" w:sz="4" w:space="0" w:color="auto"/>
-              <w:bottom w:val="single" w:sz="4" w:space="0" w:color="auto"/>
-              <w:right w:val="single" w:sz="4" w:space="0" w:color="auto"/>
-            </w:tcBorders>
-            <w:shd w:val="clear" w:color="auto" w:fill="E7E6E6" w:themeFill="background2"/>
-            <w:hideMark/>
-          </w:tcPr>
-          <w:p>
-            <w:pPr>
-              <w:rPr>
-                <w:rFonts w:cstheme="minorHAnsi"/>
-                <w:bCs/>
-                <w:sz w:val="22"/>
-                <w:szCs w:val="22"/>
-              </w:rPr>
-            </w:pPr>
-            <w:proofErr w:type="spellStart"/>
-            <w:r>
-              <w:rPr>
-                <w:rFonts w:cstheme="minorHAnsi"/>
-                <w:bCs/>
-                <w:sz w:val="22"/>
-                <w:szCs w:val="22"/>
-              </w:rPr>
-              <w:t>Gestion</w:t>
-            </w:r>
-            <w:proofErr w:type="spellEnd"/>
-            <w:r>
-              <w:rPr>
-                <w:rFonts w:cstheme="minorHAnsi"/>
-                <w:bCs/>
-                <w:sz w:val="22"/>
-                <w:szCs w:val="22"/>
-              </w:rPr>
-              <w:t xml:space="preserve"> de compras </w:t>
-            </w:r>
-          </w:p>
-        </w:tc>
-      </w:tr>
-      <w:tr>
-        <w:tc>
-          <w:tcPr>
-            <w:tcW w:w="1555" w:type="dxa"/>
-            <w:tcBorders>
-              <w:top w:val="single" w:sz="4" w:space="0" w:color="auto"/>
-              <w:left w:val="single" w:sz="4" w:space="0" w:color="auto"/>
-              <w:bottom w:val="single" w:sz="4" w:space="0" w:color="auto"/>
-              <w:right w:val="single" w:sz="4" w:space="0" w:color="auto"/>
-            </w:tcBorders>
-            <w:shd w:val="clear" w:color="auto" w:fill="E7E6E6" w:themeFill="background2"/>
-            <w:hideMark/>
-          </w:tcPr>
-          <w:p>
-            <w:pPr>
-              <w:rPr>
-                <w:rFonts w:cstheme="minorHAnsi"/>
-                <w:sz w:val="22"/>
-                <w:szCs w:val="22"/>
-              </w:rPr>
-            </w:pPr>
-            <w:r>
-              <w:rPr>
-                <w:rFonts w:cstheme="minorHAnsi"/>
-                <w:sz w:val="22"/>
-                <w:szCs w:val="22"/>
-              </w:rPr>
-              <w:t>Descripción</w:t>
-            </w:r>
-          </w:p>
-        </w:tc>
-        <w:tc>
-          <w:tcPr>
-            <w:tcW w:w="6939" w:type="dxa"/>
-            <w:tcBorders>
-              <w:top w:val="single" w:sz="4" w:space="0" w:color="auto"/>
-              <w:left w:val="single" w:sz="4" w:space="0" w:color="auto"/>
-              <w:bottom w:val="single" w:sz="4" w:space="0" w:color="auto"/>
-              <w:right w:val="single" w:sz="4" w:space="0" w:color="auto"/>
-            </w:tcBorders>
-          </w:tcPr>
-          <w:p>
-            <w:pPr>
-              <w:pStyle w:val="NormalWeb"/>
-              <w:rPr>
-                <w:rFonts w:asciiTheme="minorHAnsi" w:hAnsiTheme="minorHAnsi" w:cstheme="minorHAnsi"/>
-                <w:sz w:val="22"/>
-                <w:szCs w:val="22"/>
-                <w:lang w:val="es-AR"/>
-              </w:rPr>
-            </w:pPr>
-            <w:r>
-              <w:rPr>
-                <w:rStyle w:val="Textoennegrita"/>
-                <w:rFonts w:asciiTheme="minorHAnsi" w:hAnsiTheme="minorHAnsi" w:cstheme="minorHAnsi"/>
-                <w:sz w:val="22"/>
-                <w:szCs w:val="22"/>
-                <w:lang w:val="es-AR"/>
-              </w:rPr>
-              <w:t>Como</w:t>
-            </w:r>
-            <w:r>
-              <w:rPr>
-                <w:rFonts w:asciiTheme="minorHAnsi" w:hAnsiTheme="minorHAnsi" w:cstheme="minorHAnsi"/>
-                <w:sz w:val="22"/>
-                <w:szCs w:val="22"/>
-                <w:lang w:val="es-AR"/>
-              </w:rPr>
-              <w:t xml:space="preserve"> usuario con rol de </w:t>
-            </w:r>
-            <w:r>
-              <w:rPr>
-                <w:rStyle w:val="Textoennegrita"/>
-                <w:rFonts w:asciiTheme="minorHAnsi" w:hAnsiTheme="minorHAnsi" w:cstheme="minorHAnsi"/>
-                <w:sz w:val="22"/>
-                <w:szCs w:val="22"/>
-                <w:lang w:val="es-AR"/>
-              </w:rPr>
-              <w:t>administrador</w:t>
-            </w:r>
-            <w:r>
-              <w:rPr>
-                <w:rFonts w:asciiTheme="minorHAnsi" w:hAnsiTheme="minorHAnsi" w:cstheme="minorHAnsi"/>
-                <w:sz w:val="22"/>
-                <w:szCs w:val="22"/>
-                <w:lang w:val="es-AR"/>
-              </w:rPr>
-              <w:t>,</w:t>
-            </w:r>
-            <w:r>
-              <w:rPr>
-                <w:rFonts w:asciiTheme="minorHAnsi" w:hAnsiTheme="minorHAnsi" w:cstheme="minorHAnsi"/>
-                <w:sz w:val="22"/>
-                <w:szCs w:val="22"/>
-                <w:lang w:val="es-AR"/>
-              </w:rPr>
-              <w:br/>
-            </w:r>
-            <w:r>
-              <w:rPr>
-                <w:rStyle w:val="Textoennegrita"/>
-                <w:rFonts w:asciiTheme="minorHAnsi" w:hAnsiTheme="minorHAnsi" w:cstheme="minorHAnsi"/>
-                <w:sz w:val="22"/>
-                <w:szCs w:val="22"/>
-                <w:lang w:val="es-AR"/>
-              </w:rPr>
-              <w:t>quiero</w:t>
-            </w:r>
-            <w:r>
-              <w:rPr>
-                <w:rFonts w:asciiTheme="minorHAnsi" w:hAnsiTheme="minorHAnsi" w:cstheme="minorHAnsi"/>
-                <w:sz w:val="22"/>
-                <w:szCs w:val="22"/>
-                <w:lang w:val="es-AR"/>
-              </w:rPr>
-              <w:t xml:space="preserve"> poder </w:t>
-            </w:r>
-            <w:r>
-              <w:rPr>
-                <w:rStyle w:val="Textoennegrita"/>
-                <w:rFonts w:asciiTheme="minorHAnsi" w:hAnsiTheme="minorHAnsi" w:cstheme="minorHAnsi"/>
-                <w:sz w:val="22"/>
-                <w:szCs w:val="22"/>
-                <w:lang w:val="es-AR"/>
-              </w:rPr>
-              <w:t>ver, crear, editar y eliminar compras</w:t>
-            </w:r>
-            <w:r>
-              <w:rPr>
-                <w:rFonts w:asciiTheme="minorHAnsi" w:hAnsiTheme="minorHAnsi" w:cstheme="minorHAnsi"/>
-                <w:sz w:val="22"/>
-                <w:szCs w:val="22"/>
-                <w:lang w:val="es-AR"/>
-              </w:rPr>
-              <w:t>,</w:t>
-            </w:r>
-            <w:r>
-              <w:rPr>
-                <w:rFonts w:asciiTheme="minorHAnsi" w:hAnsiTheme="minorHAnsi" w:cstheme="minorHAnsi"/>
-                <w:sz w:val="22"/>
-                <w:szCs w:val="22"/>
-                <w:lang w:val="es-AR"/>
-              </w:rPr>
-              <w:br/>
-            </w:r>
-            <w:r>
-              <w:rPr>
-                <w:rStyle w:val="Textoennegrita"/>
-                <w:rFonts w:asciiTheme="minorHAnsi" w:hAnsiTheme="minorHAnsi" w:cstheme="minorHAnsi"/>
-                <w:sz w:val="22"/>
-                <w:szCs w:val="22"/>
-                <w:lang w:val="es-AR"/>
-              </w:rPr>
-              <w:t>para</w:t>
-            </w:r>
-            <w:r>
-              <w:rPr>
-                <w:rFonts w:asciiTheme="minorHAnsi" w:hAnsiTheme="minorHAnsi" w:cstheme="minorHAnsi"/>
-                <w:sz w:val="22"/>
-                <w:szCs w:val="22"/>
-                <w:lang w:val="es-AR"/>
-              </w:rPr>
-              <w:t xml:space="preserve"> mantener actualizado el registro de adquisiciones y garantizar que el stock refleje correctamente los productos disponibles.</w:t>
-            </w:r>
-          </w:p>
-        </w:tc>
-      </w:tr>
-      <w:tr>
-        <w:tc>
-          <w:tcPr>
-            <w:tcW w:w="1555" w:type="dxa"/>
-            <w:tcBorders>
-              <w:top w:val="single" w:sz="4" w:space="0" w:color="auto"/>
-              <w:left w:val="single" w:sz="4" w:space="0" w:color="auto"/>
-              <w:bottom w:val="single" w:sz="4" w:space="0" w:color="auto"/>
-              <w:right w:val="single" w:sz="4" w:space="0" w:color="auto"/>
-            </w:tcBorders>
-            <w:shd w:val="clear" w:color="auto" w:fill="E7E6E6" w:themeFill="background2"/>
-            <w:hideMark/>
-          </w:tcPr>
-          <w:p>
-            <w:pPr>
-              <w:rPr>
-                <w:rFonts w:cstheme="minorHAnsi"/>
-                <w:sz w:val="22"/>
-                <w:szCs w:val="22"/>
-              </w:rPr>
-            </w:pPr>
-            <w:r>
-              <w:rPr>
-                <w:rFonts w:cstheme="minorHAnsi"/>
-                <w:sz w:val="22"/>
-                <w:szCs w:val="22"/>
-              </w:rPr>
-              <w:t>Criterios de aceptación</w:t>
-            </w:r>
-          </w:p>
-        </w:tc>
-        <w:tc>
-          <w:tcPr>
-            <w:tcW w:w="6939" w:type="dxa"/>
-            <w:tcBorders>
-              <w:top w:val="single" w:sz="4" w:space="0" w:color="auto"/>
-              <w:left w:val="single" w:sz="4" w:space="0" w:color="auto"/>
-              <w:bottom w:val="single" w:sz="4" w:space="0" w:color="auto"/>
-              <w:right w:val="single" w:sz="4" w:space="0" w:color="auto"/>
-            </w:tcBorders>
-          </w:tcPr>
-          <w:p>
-            <w:pPr>
-              <w:spacing w:before="100" w:beforeAutospacing="1" w:after="100" w:afterAutospacing="1"/>
-              <w:rPr>
-                <w:rFonts w:eastAsia="Times New Roman" w:cstheme="minorHAnsi"/>
-                <w:sz w:val="22"/>
-                <w:szCs w:val="22"/>
-                <w:lang w:eastAsia="es-AR"/>
-              </w:rPr>
-            </w:pPr>
-            <w:proofErr w:type="gramStart"/>
-            <w:r>
-              <w:rPr>
-                <w:rFonts w:eastAsia="Times New Roman" w:cstheme="minorHAnsi"/>
-                <w:sz w:val="22"/>
-                <w:szCs w:val="22"/>
-                <w:lang w:eastAsia="es-AR"/>
-              </w:rPr>
-              <w:t>  El</w:t>
-            </w:r>
-            <w:proofErr w:type="gramEnd"/>
-            <w:r>
-              <w:rPr>
-                <w:rFonts w:eastAsia="Times New Roman" w:cstheme="minorHAnsi"/>
-                <w:sz w:val="22"/>
-                <w:szCs w:val="22"/>
-                <w:lang w:eastAsia="es-AR"/>
-              </w:rPr>
-              <w:t xml:space="preserve"> administrador puede registrar una nueva compra ingresando </w:t>
-            </w:r>
-            <w:r>
-              <w:rPr>
-                <w:rStyle w:val="Textoennegrita"/>
-                <w:rFonts w:cstheme="minorHAnsi"/>
-                <w:sz w:val="22"/>
-                <w:szCs w:val="22"/>
-              </w:rPr>
-              <w:t>total, fecha y hora, id de empleado</w:t>
-            </w:r>
-            <w:r>
-              <w:rPr>
-                <w:rFonts w:eastAsia="Times New Roman" w:cstheme="minorHAnsi"/>
-                <w:sz w:val="22"/>
-                <w:szCs w:val="22"/>
-                <w:lang w:eastAsia="es-AR"/>
-              </w:rPr>
-              <w:t>.</w:t>
-            </w:r>
-          </w:p>
-          <w:p>
-            <w:pPr>
-              <w:spacing w:before="100" w:beforeAutospacing="1" w:after="100" w:afterAutospacing="1"/>
-              <w:rPr>
-                <w:rFonts w:eastAsia="Times New Roman" w:cstheme="minorHAnsi"/>
-                <w:sz w:val="22"/>
-                <w:szCs w:val="22"/>
-                <w:lang w:eastAsia="es-AR"/>
-              </w:rPr>
-            </w:pPr>
-            <w:proofErr w:type="gramStart"/>
-            <w:r>
-              <w:rPr>
-                <w:rFonts w:eastAsia="Times New Roman" w:cstheme="minorHAnsi"/>
-                <w:sz w:val="22"/>
-                <w:szCs w:val="22"/>
-                <w:lang w:eastAsia="es-AR"/>
-              </w:rPr>
-              <w:t>  El</w:t>
-            </w:r>
-            <w:proofErr w:type="gramEnd"/>
-            <w:r>
-              <w:rPr>
-                <w:rFonts w:eastAsia="Times New Roman" w:cstheme="minorHAnsi"/>
-                <w:sz w:val="22"/>
-                <w:szCs w:val="22"/>
-                <w:lang w:eastAsia="es-AR"/>
-              </w:rPr>
-              <w:t xml:space="preserve"> sistema valida que los campos obligatorios estén completos antes de guardar la compra.</w:t>
-            </w:r>
-          </w:p>
-          <w:p>
-            <w:pPr>
-              <w:spacing w:before="100" w:beforeAutospacing="1" w:after="100" w:afterAutospacing="1"/>
-              <w:rPr>
-                <w:rFonts w:eastAsia="Times New Roman" w:cstheme="minorHAnsi"/>
-                <w:sz w:val="22"/>
-                <w:szCs w:val="22"/>
-                <w:lang w:eastAsia="es-AR"/>
-              </w:rPr>
-            </w:pPr>
-            <w:proofErr w:type="gramStart"/>
-            <w:r>
-              <w:rPr>
-                <w:rFonts w:eastAsia="Times New Roman" w:cstheme="minorHAnsi"/>
-                <w:sz w:val="22"/>
-                <w:szCs w:val="22"/>
-                <w:lang w:eastAsia="es-AR"/>
-              </w:rPr>
-              <w:t>  El</w:t>
-            </w:r>
-            <w:proofErr w:type="gramEnd"/>
-            <w:r>
-              <w:rPr>
-                <w:rFonts w:eastAsia="Times New Roman" w:cstheme="minorHAnsi"/>
-                <w:sz w:val="22"/>
-                <w:szCs w:val="22"/>
-                <w:lang w:eastAsia="es-AR"/>
-              </w:rPr>
-              <w:t xml:space="preserve"> administrador puede editar los datos de una compra existente.</w:t>
-            </w:r>
-          </w:p>
-          <w:p>
-            <w:pPr>
-              <w:spacing w:before="100" w:beforeAutospacing="1" w:after="100" w:afterAutospacing="1"/>
-              <w:rPr>
-                <w:rFonts w:eastAsia="Times New Roman" w:cstheme="minorHAnsi"/>
-                <w:sz w:val="22"/>
-                <w:szCs w:val="22"/>
-                <w:lang w:eastAsia="es-AR"/>
-              </w:rPr>
-            </w:pPr>
-            <w:proofErr w:type="gramStart"/>
-            <w:r>
-              <w:rPr>
-                <w:rFonts w:eastAsia="Times New Roman" w:cstheme="minorHAnsi"/>
-                <w:sz w:val="22"/>
-                <w:szCs w:val="22"/>
-                <w:lang w:eastAsia="es-AR"/>
-              </w:rPr>
-              <w:t>  El</w:t>
-            </w:r>
-            <w:proofErr w:type="gramEnd"/>
-            <w:r>
-              <w:rPr>
-                <w:rFonts w:eastAsia="Times New Roman" w:cstheme="minorHAnsi"/>
-                <w:sz w:val="22"/>
-                <w:szCs w:val="22"/>
-                <w:lang w:eastAsia="es-AR"/>
-              </w:rPr>
-              <w:t xml:space="preserve"> administrador puede eliminar una compra, previa confirmación mediante mensaje de advertencia.</w:t>
-            </w:r>
-          </w:p>
-          <w:p>
-            <w:pPr>
-              <w:spacing w:before="100" w:beforeAutospacing="1" w:after="100" w:afterAutospacing="1"/>
-              <w:rPr>
-                <w:rFonts w:eastAsia="Times New Roman" w:cstheme="minorHAnsi"/>
-                <w:sz w:val="22"/>
-                <w:szCs w:val="22"/>
-                <w:lang w:eastAsia="es-AR"/>
-              </w:rPr>
-            </w:pPr>
-            <w:proofErr w:type="gramStart"/>
-            <w:r>
-              <w:rPr>
-                <w:rFonts w:eastAsia="Times New Roman" w:cstheme="minorHAnsi"/>
-                <w:sz w:val="22"/>
-                <w:szCs w:val="22"/>
-                <w:lang w:eastAsia="es-AR"/>
-              </w:rPr>
-              <w:t>  El</w:t>
-            </w:r>
-            <w:proofErr w:type="gramEnd"/>
-            <w:r>
-              <w:rPr>
-                <w:rFonts w:eastAsia="Times New Roman" w:cstheme="minorHAnsi"/>
-                <w:sz w:val="22"/>
-                <w:szCs w:val="22"/>
-                <w:lang w:eastAsia="es-AR"/>
-              </w:rPr>
-              <w:t xml:space="preserve"> sistema muestra un listado completo de compras registradas, indicando producto, cantidad, precio, proveedor y fecha.</w:t>
-            </w:r>
-          </w:p>
-          <w:p>
-            <w:pPr>
-              <w:spacing w:before="100" w:beforeAutospacing="1" w:after="100" w:afterAutospacing="1"/>
-              <w:rPr>
-                <w:rFonts w:eastAsia="Times New Roman" w:cstheme="minorHAnsi"/>
-                <w:sz w:val="22"/>
-                <w:szCs w:val="22"/>
-                <w:lang w:eastAsia="es-AR"/>
-              </w:rPr>
-            </w:pPr>
-            <w:proofErr w:type="gramStart"/>
-            <w:r>
-              <w:rPr>
-                <w:rFonts w:eastAsia="Times New Roman" w:cstheme="minorHAnsi"/>
-                <w:sz w:val="22"/>
-                <w:szCs w:val="22"/>
-                <w:lang w:eastAsia="es-AR"/>
-              </w:rPr>
-              <w:t>  Los</w:t>
-            </w:r>
-            <w:proofErr w:type="gramEnd"/>
-            <w:r>
-              <w:rPr>
-                <w:rFonts w:eastAsia="Times New Roman" w:cstheme="minorHAnsi"/>
-                <w:sz w:val="22"/>
-                <w:szCs w:val="22"/>
-                <w:lang w:eastAsia="es-AR"/>
-              </w:rPr>
-              <w:t xml:space="preserve"> cambios realizados se guardan correctamente en la base de datos y se reflejan en la interfaz.</w:t>
-            </w:r>
-          </w:p>
-          <w:p>
-            <w:pPr>
-              <w:spacing w:before="100" w:beforeAutospacing="1" w:after="100" w:afterAutospacing="1"/>
-              <w:rPr>
-                <w:rFonts w:eastAsia="Times New Roman" w:cstheme="minorHAnsi"/>
-                <w:sz w:val="22"/>
-                <w:szCs w:val="22"/>
-                <w:lang w:eastAsia="es-AR"/>
-              </w:rPr>
-            </w:pPr>
-            <w:proofErr w:type="gramStart"/>
-            <w:r>
-              <w:rPr>
-                <w:rFonts w:eastAsia="Times New Roman" w:cstheme="minorHAnsi"/>
-                <w:sz w:val="22"/>
-                <w:szCs w:val="22"/>
-                <w:lang w:eastAsia="es-AR"/>
-              </w:rPr>
-              <w:t>  Las</w:t>
-            </w:r>
-            <w:proofErr w:type="gramEnd"/>
-            <w:r>
-              <w:rPr>
-                <w:rFonts w:eastAsia="Times New Roman" w:cstheme="minorHAnsi"/>
-                <w:sz w:val="22"/>
-                <w:szCs w:val="22"/>
-                <w:lang w:eastAsia="es-AR"/>
-              </w:rPr>
-              <w:t xml:space="preserve"> compras registradas actualizan automáticamente la cantidad disponible en el stock correspondiente.</w:t>
-            </w:r>
-          </w:p>
-          <w:p>
-            <w:pPr>
-              <w:spacing w:before="100" w:beforeAutospacing="1" w:after="100" w:afterAutospacing="1"/>
-              <w:rPr>
-                <w:rFonts w:eastAsia="Times New Roman" w:cstheme="minorHAnsi"/>
-                <w:sz w:val="22"/>
-                <w:szCs w:val="22"/>
-                <w:lang w:eastAsia="es-AR"/>
-              </w:rPr>
-            </w:pPr>
-            <w:proofErr w:type="gramStart"/>
-            <w:r>
-              <w:rPr>
-                <w:rFonts w:eastAsia="Times New Roman" w:cstheme="minorHAnsi"/>
-                <w:sz w:val="22"/>
-                <w:szCs w:val="22"/>
-                <w:lang w:eastAsia="es-AR"/>
-              </w:rPr>
-              <w:t>  Solo</w:t>
-            </w:r>
-            <w:proofErr w:type="gramEnd"/>
-            <w:r>
-              <w:rPr>
-                <w:rFonts w:eastAsia="Times New Roman" w:cstheme="minorHAnsi"/>
-                <w:sz w:val="22"/>
-                <w:szCs w:val="22"/>
-                <w:lang w:eastAsia="es-AR"/>
-              </w:rPr>
-              <w:t xml:space="preserve"> los usuarios con rol de administrador pueden acceder a esta funcionalidad.</w:t>
+                <w:rFonts w:cstheme="minorHAnsi"/>
+                <w:sz w:val="22"/>
+                <w:szCs w:val="22"/>
+              </w:rPr>
+              <w:t xml:space="preserve">recepcionista </w:t>
+            </w:r>
+            <w:r>
+              <w:rPr>
+                <w:rFonts w:eastAsia="Times New Roman" w:cstheme="minorHAnsi"/>
+                <w:sz w:val="22"/>
+                <w:szCs w:val="22"/>
+                <w:lang w:eastAsia="es-AR"/>
+              </w:rPr>
+              <w:t>o administrador pueden acceder a esta funcionalidad.</w:t>
             </w:r>
           </w:p>
           <w:p>
@@ -10536,6 +9654,7 @@
                 <w:sz w:val="22"/>
                 <w:szCs w:val="22"/>
               </w:rPr>
+              <w:lastRenderedPageBreak/>
               <w:t>HU1</w:t>
             </w:r>
             <w:r>
@@ -10544,7 +9663,7 @@
                 <w:sz w:val="22"/>
                 <w:szCs w:val="22"/>
               </w:rPr>
-              <w:t>8</w:t>
+              <w:t>5</w:t>
             </w:r>
           </w:p>
         </w:tc>
@@ -10587,7 +9706,7 @@
                 <w:sz w:val="22"/>
                 <w:szCs w:val="22"/>
               </w:rPr>
-              <w:t xml:space="preserve"> de detalles de compras</w:t>
+              <w:t xml:space="preserve"> de productos</w:t>
             </w:r>
           </w:p>
         </w:tc>
@@ -10670,7 +9789,17 @@
                 <w:szCs w:val="22"/>
                 <w:lang w:val="es-AR"/>
               </w:rPr>
-              <w:t>administrador</w:t>
+              <w:t xml:space="preserve">recepcionista </w:t>
+            </w:r>
+            <w:r>
+              <w:rPr>
+                <w:rStyle w:val="Textoennegrita"/>
+                <w:rFonts w:asciiTheme="minorHAnsi" w:hAnsiTheme="minorHAnsi" w:cstheme="minorHAnsi"/>
+                <w:sz w:val="22"/>
+                <w:szCs w:val="22"/>
+                <w:lang w:val="es-AR"/>
+              </w:rPr>
+              <w:t>o administrador</w:t>
             </w:r>
             <w:r>
               <w:rPr>
@@ -10717,7 +9846,7 @@
                 <w:szCs w:val="22"/>
                 <w:lang w:val="es-AR"/>
               </w:rPr>
-              <w:t>ver, crear, editar y eliminar los detalles de las compras</w:t>
+              <w:t>ver, crear, editar y eliminar productos</w:t>
             </w:r>
             <w:r>
               <w:rPr>
@@ -10754,7 +9883,7 @@
                 <w:szCs w:val="22"/>
                 <w:lang w:val="es-AR"/>
               </w:rPr>
-              <w:t xml:space="preserve"> mantener un registro completo y preciso de todas las adquisiciones realizadas y actualizar correctamente el inventario.</w:t>
+              <w:t xml:space="preserve"> mantener actualizado y asegurar que los productos estén correctamente clasificados y disponibles para su gestión en el sistema.</w:t>
             </w:r>
           </w:p>
         </w:tc>
@@ -10828,7 +9957,7 @@
                 <w:szCs w:val="22"/>
                 <w:lang w:eastAsia="es-AR"/>
               </w:rPr>
-              <w:t xml:space="preserve"> administrador puede registrar un nuevo detalle de compra asociándolo a una compra existente.</w:t>
+              <w:t xml:space="preserve"> usuario puede registrar un nuevo producto completando los campos requeridos (nombre, código, precio y categoría).</w:t>
             </w:r>
           </w:p>
           <w:p>
@@ -10849,7 +9978,7 @@
                 <w:szCs w:val="22"/>
                 <w:lang w:eastAsia="es-AR"/>
               </w:rPr>
-              <w:t>  Cada</w:t>
+              <w:t>  El</w:t>
             </w:r>
             <w:proofErr w:type="gramEnd"/>
             <w:r>
@@ -10859,7 +9988,162 @@
                 <w:szCs w:val="22"/>
                 <w:lang w:eastAsia="es-AR"/>
               </w:rPr>
-              <w:t xml:space="preserve"> detalle debe </w:t>
+              <w:t xml:space="preserve"> sistema valida que no exista otro producto con el mismo código antes de guardarlo.</w:t>
+            </w:r>
+          </w:p>
+          <w:p>
+            <w:pPr>
+              <w:spacing w:before="100" w:beforeAutospacing="1" w:after="100" w:afterAutospacing="1"/>
+              <w:rPr>
+                <w:rFonts w:eastAsia="Times New Roman" w:cstheme="minorHAnsi"/>
+                <w:sz w:val="22"/>
+                <w:szCs w:val="22"/>
+                <w:lang w:eastAsia="es-AR"/>
+              </w:rPr>
+            </w:pPr>
+            <w:proofErr w:type="gramStart"/>
+            <w:r>
+              <w:rPr>
+                <w:rFonts w:eastAsia="Times New Roman" w:cstheme="minorHAnsi"/>
+                <w:sz w:val="22"/>
+                <w:szCs w:val="22"/>
+                <w:lang w:eastAsia="es-AR"/>
+              </w:rPr>
+              <w:t>  El</w:t>
+            </w:r>
+            <w:proofErr w:type="gramEnd"/>
+            <w:r>
+              <w:rPr>
+                <w:rFonts w:eastAsia="Times New Roman" w:cstheme="minorHAnsi"/>
+                <w:sz w:val="22"/>
+                <w:szCs w:val="22"/>
+                <w:lang w:eastAsia="es-AR"/>
+              </w:rPr>
+              <w:t xml:space="preserve"> usuario puede editar los datos de un producto existente.</w:t>
+            </w:r>
+          </w:p>
+          <w:p>
+            <w:pPr>
+              <w:spacing w:before="100" w:beforeAutospacing="1" w:after="100" w:afterAutospacing="1"/>
+              <w:rPr>
+                <w:rFonts w:eastAsia="Times New Roman" w:cstheme="minorHAnsi"/>
+                <w:sz w:val="22"/>
+                <w:szCs w:val="22"/>
+                <w:lang w:eastAsia="es-AR"/>
+              </w:rPr>
+            </w:pPr>
+            <w:proofErr w:type="gramStart"/>
+            <w:r>
+              <w:rPr>
+                <w:rFonts w:eastAsia="Times New Roman" w:cstheme="minorHAnsi"/>
+                <w:sz w:val="22"/>
+                <w:szCs w:val="22"/>
+                <w:lang w:eastAsia="es-AR"/>
+              </w:rPr>
+              <w:t>  El</w:t>
+            </w:r>
+            <w:proofErr w:type="gramEnd"/>
+            <w:r>
+              <w:rPr>
+                <w:rFonts w:eastAsia="Times New Roman" w:cstheme="minorHAnsi"/>
+                <w:sz w:val="22"/>
+                <w:szCs w:val="22"/>
+                <w:lang w:eastAsia="es-AR"/>
+              </w:rPr>
+              <w:t xml:space="preserve"> usuario puede eliminar un producto, previa confirmación mediante mensaje de advertencia.</w:t>
+            </w:r>
+          </w:p>
+          <w:p>
+            <w:pPr>
+              <w:spacing w:before="100" w:beforeAutospacing="1" w:after="100" w:afterAutospacing="1"/>
+              <w:rPr>
+                <w:rFonts w:eastAsia="Times New Roman" w:cstheme="minorHAnsi"/>
+                <w:sz w:val="22"/>
+                <w:szCs w:val="22"/>
+                <w:lang w:eastAsia="es-AR"/>
+              </w:rPr>
+            </w:pPr>
+            <w:proofErr w:type="gramStart"/>
+            <w:r>
+              <w:rPr>
+                <w:rFonts w:eastAsia="Times New Roman" w:cstheme="minorHAnsi"/>
+                <w:sz w:val="22"/>
+                <w:szCs w:val="22"/>
+                <w:lang w:eastAsia="es-AR"/>
+              </w:rPr>
+              <w:t>  El</w:t>
+            </w:r>
+            <w:proofErr w:type="gramEnd"/>
+            <w:r>
+              <w:rPr>
+                <w:rFonts w:eastAsia="Times New Roman" w:cstheme="minorHAnsi"/>
+                <w:sz w:val="22"/>
+                <w:szCs w:val="22"/>
+                <w:lang w:eastAsia="es-AR"/>
+              </w:rPr>
+              <w:t xml:space="preserve"> sistema permite visualizar un listado completo de productos, mostrando nombre, código, precio y categoría asociada.</w:t>
+            </w:r>
+          </w:p>
+          <w:p>
+            <w:pPr>
+              <w:spacing w:before="100" w:beforeAutospacing="1" w:after="100" w:afterAutospacing="1"/>
+              <w:rPr>
+                <w:rFonts w:eastAsia="Times New Roman" w:cstheme="minorHAnsi"/>
+                <w:sz w:val="22"/>
+                <w:szCs w:val="22"/>
+                <w:lang w:eastAsia="es-AR"/>
+              </w:rPr>
+            </w:pPr>
+            <w:proofErr w:type="gramStart"/>
+            <w:r>
+              <w:rPr>
+                <w:rFonts w:eastAsia="Times New Roman" w:cstheme="minorHAnsi"/>
+                <w:sz w:val="22"/>
+                <w:szCs w:val="22"/>
+                <w:lang w:eastAsia="es-AR"/>
+              </w:rPr>
+              <w:t>  Los</w:t>
+            </w:r>
+            <w:proofErr w:type="gramEnd"/>
+            <w:r>
+              <w:rPr>
+                <w:rFonts w:eastAsia="Times New Roman" w:cstheme="minorHAnsi"/>
+                <w:sz w:val="22"/>
+                <w:szCs w:val="22"/>
+                <w:lang w:eastAsia="es-AR"/>
+              </w:rPr>
+              <w:t xml:space="preserve"> cambios realizados se guardan correctamente en la base de datos y se reflejan en la interfaz.</w:t>
+            </w:r>
+          </w:p>
+          <w:p>
+            <w:pPr>
+              <w:spacing w:before="100" w:beforeAutospacing="1" w:after="100" w:afterAutospacing="1"/>
+              <w:rPr>
+                <w:rFonts w:eastAsia="Times New Roman" w:cstheme="minorHAnsi"/>
+                <w:sz w:val="22"/>
+                <w:szCs w:val="22"/>
+                <w:lang w:eastAsia="es-AR"/>
+              </w:rPr>
+            </w:pPr>
+            <w:proofErr w:type="gramStart"/>
+            <w:r>
+              <w:rPr>
+                <w:rFonts w:eastAsia="Times New Roman" w:cstheme="minorHAnsi"/>
+                <w:sz w:val="22"/>
+                <w:szCs w:val="22"/>
+                <w:lang w:eastAsia="es-AR"/>
+              </w:rPr>
+              <w:t>  Solo</w:t>
+            </w:r>
+            <w:proofErr w:type="gramEnd"/>
+            <w:r>
+              <w:rPr>
+                <w:rFonts w:eastAsia="Times New Roman" w:cstheme="minorHAnsi"/>
+                <w:sz w:val="22"/>
+                <w:szCs w:val="22"/>
+                <w:lang w:eastAsia="es-AR"/>
+              </w:rPr>
+              <w:t xml:space="preserve"> los usuarios con rol de </w:t>
             </w:r>
             <w:r>
               <w:rPr>
@@ -10868,222 +10152,16 @@
                 <w:sz w:val="22"/>
                 <w:szCs w:val="22"/>
               </w:rPr>
-              <w:t xml:space="preserve">cantidad, precio unitario, sub total, id de producto </w:t>
-            </w:r>
-            <w:proofErr w:type="spellStart"/>
-            <w:r>
-              <w:rPr>
-                <w:rStyle w:val="Textoennegrita"/>
-                <w:rFonts w:cstheme="minorHAnsi"/>
-                <w:sz w:val="22"/>
-                <w:szCs w:val="22"/>
-              </w:rPr>
-              <w:t>y</w:t>
-            </w:r>
-            <w:proofErr w:type="spellEnd"/>
-            <w:r>
-              <w:rPr>
-                <w:rStyle w:val="Textoennegrita"/>
-                <w:rFonts w:cstheme="minorHAnsi"/>
-                <w:sz w:val="22"/>
-                <w:szCs w:val="22"/>
-              </w:rPr>
-              <w:t xml:space="preserve"> id de compra</w:t>
-            </w:r>
-            <w:r>
-              <w:rPr>
-                <w:rFonts w:eastAsia="Times New Roman" w:cstheme="minorHAnsi"/>
-                <w:sz w:val="22"/>
-                <w:szCs w:val="22"/>
-                <w:lang w:eastAsia="es-AR"/>
-              </w:rPr>
-              <w:t>.</w:t>
-            </w:r>
-          </w:p>
-          <w:p>
-            <w:pPr>
-              <w:spacing w:before="100" w:beforeAutospacing="1" w:after="100" w:afterAutospacing="1"/>
-              <w:rPr>
-                <w:rFonts w:eastAsia="Times New Roman" w:cstheme="minorHAnsi"/>
-                <w:sz w:val="22"/>
-                <w:szCs w:val="22"/>
-                <w:lang w:eastAsia="es-AR"/>
-              </w:rPr>
-            </w:pPr>
-            <w:proofErr w:type="gramStart"/>
-            <w:r>
-              <w:rPr>
-                <w:rFonts w:eastAsia="Times New Roman" w:cstheme="minorHAnsi"/>
-                <w:sz w:val="22"/>
-                <w:szCs w:val="22"/>
-                <w:lang w:eastAsia="es-AR"/>
-              </w:rPr>
-              <w:t>  El</w:t>
-            </w:r>
-            <w:proofErr w:type="gramEnd"/>
-            <w:r>
-              <w:rPr>
-                <w:rFonts w:eastAsia="Times New Roman" w:cstheme="minorHAnsi"/>
-                <w:sz w:val="22"/>
-                <w:szCs w:val="22"/>
-                <w:lang w:eastAsia="es-AR"/>
-              </w:rPr>
-              <w:t xml:space="preserve"> sistema valida que todos los campos obligatorios estén completos antes de guardar.</w:t>
-            </w:r>
-          </w:p>
-          <w:p>
-            <w:pPr>
-              <w:spacing w:before="100" w:beforeAutospacing="1" w:after="100" w:afterAutospacing="1"/>
-              <w:rPr>
-                <w:rFonts w:eastAsia="Times New Roman" w:cstheme="minorHAnsi"/>
-                <w:sz w:val="22"/>
-                <w:szCs w:val="22"/>
-                <w:lang w:eastAsia="es-AR"/>
-              </w:rPr>
-            </w:pPr>
-            <w:proofErr w:type="gramStart"/>
-            <w:r>
-              <w:rPr>
-                <w:rFonts w:eastAsia="Times New Roman" w:cstheme="minorHAnsi"/>
-                <w:sz w:val="22"/>
-                <w:szCs w:val="22"/>
-                <w:lang w:eastAsia="es-AR"/>
-              </w:rPr>
-              <w:t>  El</w:t>
-            </w:r>
-            <w:proofErr w:type="gramEnd"/>
-            <w:r>
-              <w:rPr>
-                <w:rFonts w:eastAsia="Times New Roman" w:cstheme="minorHAnsi"/>
-                <w:sz w:val="22"/>
-                <w:szCs w:val="22"/>
-                <w:lang w:eastAsia="es-AR"/>
-              </w:rPr>
-              <w:t xml:space="preserve"> administrador puede editar los datos de un detalle de compra existente.</w:t>
-            </w:r>
-          </w:p>
-          <w:p>
-            <w:pPr>
-              <w:spacing w:before="100" w:beforeAutospacing="1" w:after="100" w:afterAutospacing="1"/>
-              <w:rPr>
-                <w:rFonts w:eastAsia="Times New Roman" w:cstheme="minorHAnsi"/>
-                <w:sz w:val="22"/>
-                <w:szCs w:val="22"/>
-                <w:lang w:eastAsia="es-AR"/>
-              </w:rPr>
-            </w:pPr>
-            <w:proofErr w:type="gramStart"/>
-            <w:r>
-              <w:rPr>
-                <w:rFonts w:eastAsia="Times New Roman" w:cstheme="minorHAnsi"/>
-                <w:sz w:val="22"/>
-                <w:szCs w:val="22"/>
-                <w:lang w:eastAsia="es-AR"/>
-              </w:rPr>
-              <w:t>  El</w:t>
-            </w:r>
-            <w:proofErr w:type="gramEnd"/>
-            <w:r>
-              <w:rPr>
-                <w:rFonts w:eastAsia="Times New Roman" w:cstheme="minorHAnsi"/>
-                <w:sz w:val="22"/>
-                <w:szCs w:val="22"/>
-                <w:lang w:eastAsia="es-AR"/>
-              </w:rPr>
-              <w:t xml:space="preserve"> administrador puede eliminar un detalle de compra, previa confirmación mediante mensaje de advertencia.</w:t>
-            </w:r>
-          </w:p>
-          <w:p>
-            <w:pPr>
-              <w:spacing w:before="100" w:beforeAutospacing="1" w:after="100" w:afterAutospacing="1"/>
-              <w:rPr>
-                <w:rFonts w:eastAsia="Times New Roman" w:cstheme="minorHAnsi"/>
-                <w:sz w:val="22"/>
-                <w:szCs w:val="22"/>
-                <w:lang w:eastAsia="es-AR"/>
-              </w:rPr>
-            </w:pPr>
-            <w:proofErr w:type="gramStart"/>
-            <w:r>
-              <w:rPr>
-                <w:rFonts w:eastAsia="Times New Roman" w:cstheme="minorHAnsi"/>
-                <w:sz w:val="22"/>
-                <w:szCs w:val="22"/>
-                <w:lang w:eastAsia="es-AR"/>
-              </w:rPr>
-              <w:t>  El</w:t>
-            </w:r>
-            <w:proofErr w:type="gramEnd"/>
-            <w:r>
-              <w:rPr>
-                <w:rFonts w:eastAsia="Times New Roman" w:cstheme="minorHAnsi"/>
-                <w:sz w:val="22"/>
-                <w:szCs w:val="22"/>
-                <w:lang w:eastAsia="es-AR"/>
-              </w:rPr>
-              <w:t xml:space="preserve"> sistema muestra un listado de todos los detalles asociados a cada compra, incluyendo producto, cantidad, precio y subtotal.</w:t>
-            </w:r>
-          </w:p>
-          <w:p>
-            <w:pPr>
-              <w:spacing w:before="100" w:beforeAutospacing="1" w:after="100" w:afterAutospacing="1"/>
-              <w:rPr>
-                <w:rFonts w:eastAsia="Times New Roman" w:cstheme="minorHAnsi"/>
-                <w:sz w:val="22"/>
-                <w:szCs w:val="22"/>
-                <w:lang w:eastAsia="es-AR"/>
-              </w:rPr>
-            </w:pPr>
-            <w:proofErr w:type="gramStart"/>
-            <w:r>
-              <w:rPr>
-                <w:rFonts w:eastAsia="Times New Roman" w:cstheme="minorHAnsi"/>
-                <w:sz w:val="22"/>
-                <w:szCs w:val="22"/>
-                <w:lang w:eastAsia="es-AR"/>
-              </w:rPr>
-              <w:t>  Los</w:t>
-            </w:r>
-            <w:proofErr w:type="gramEnd"/>
-            <w:r>
-              <w:rPr>
-                <w:rFonts w:eastAsia="Times New Roman" w:cstheme="minorHAnsi"/>
-                <w:sz w:val="22"/>
-                <w:szCs w:val="22"/>
-                <w:lang w:eastAsia="es-AR"/>
-              </w:rPr>
-              <w:t xml:space="preserve"> cambios realizados se guardan correctamente en la base de datos y se reflejan en el stock y en los reportes.</w:t>
-            </w:r>
-          </w:p>
-          <w:p>
-            <w:pPr>
-              <w:spacing w:before="100" w:beforeAutospacing="1" w:after="100" w:afterAutospacing="1"/>
-              <w:rPr>
-                <w:rFonts w:eastAsia="Times New Roman" w:cstheme="minorHAnsi"/>
-                <w:sz w:val="22"/>
-                <w:szCs w:val="22"/>
-                <w:lang w:eastAsia="es-AR"/>
-              </w:rPr>
-            </w:pPr>
-            <w:proofErr w:type="gramStart"/>
-            <w:r>
-              <w:rPr>
-                <w:rFonts w:eastAsia="Times New Roman" w:cstheme="minorHAnsi"/>
-                <w:sz w:val="22"/>
-                <w:szCs w:val="22"/>
-                <w:lang w:eastAsia="es-AR"/>
-              </w:rPr>
-              <w:t>  Solo</w:t>
-            </w:r>
-            <w:proofErr w:type="gramEnd"/>
-            <w:r>
-              <w:rPr>
-                <w:rFonts w:eastAsia="Times New Roman" w:cstheme="minorHAnsi"/>
-                <w:sz w:val="22"/>
-                <w:szCs w:val="22"/>
-                <w:lang w:eastAsia="es-AR"/>
-              </w:rPr>
-              <w:t xml:space="preserve"> los usuarios con rol de administrador pueden acceder a esta funcionalidad.</w:t>
+              <w:t xml:space="preserve">recepcionista </w:t>
+            </w:r>
+            <w:r>
+              <w:rPr>
+                <w:rFonts w:eastAsia="Times New Roman" w:cstheme="minorHAnsi"/>
+                <w:sz w:val="22"/>
+                <w:szCs w:val="22"/>
+                <w:lang w:eastAsia="es-AR"/>
+              </w:rPr>
+              <w:t>o administrador pueden acceder a esta funcionalidad.</w:t>
             </w:r>
           </w:p>
           <w:p>
@@ -11152,7 +10230,7 @@
                 <w:sz w:val="22"/>
                 <w:szCs w:val="22"/>
               </w:rPr>
-              <w:t>9</w:t>
+              <w:t>6</w:t>
             </w:r>
           </w:p>
         </w:tc>
@@ -11177,14 +10255,25 @@
                 <w:szCs w:val="22"/>
               </w:rPr>
             </w:pPr>
-            <w:r>
-              <w:rPr>
-                <w:rFonts w:cstheme="minorHAnsi"/>
-                <w:bCs/>
-                <w:sz w:val="22"/>
-                <w:szCs w:val="22"/>
-              </w:rPr>
-              <w:t>Lectura de compras</w:t>
+            <w:proofErr w:type="spellStart"/>
+            <w:r>
+              <w:rPr>
+                <w:rFonts w:cstheme="minorHAnsi"/>
+                <w:bCs/>
+                <w:sz w:val="22"/>
+                <w:szCs w:val="22"/>
+              </w:rPr>
+              <w:t>Gestion</w:t>
+            </w:r>
+            <w:proofErr w:type="spellEnd"/>
+            <w:r>
+              <w:rPr>
+                <w:rFonts w:cstheme="minorHAnsi"/>
+                <w:bCs/>
+                <w:sz w:val="22"/>
+                <w:szCs w:val="22"/>
+              </w:rPr>
+              <w:t xml:space="preserve"> de compras </w:t>
             </w:r>
           </w:p>
         </w:tc>
@@ -11267,7 +10356,7 @@
                 <w:szCs w:val="22"/>
                 <w:lang w:val="es-AR"/>
               </w:rPr>
-              <w:t>recepcionista</w:t>
+              <w:t>administrador</w:t>
             </w:r>
             <w:r>
               <w:rPr>
@@ -11314,7 +10403,7 @@
                 <w:szCs w:val="22"/>
                 <w:lang w:val="es-AR"/>
               </w:rPr>
-              <w:t>ver las compras registradas en el sistema</w:t>
+              <w:t>ver, crear, editar y eliminar compras</w:t>
             </w:r>
             <w:r>
               <w:rPr>
@@ -11351,7 +10440,7 @@
                 <w:szCs w:val="22"/>
                 <w:lang w:val="es-AR"/>
               </w:rPr>
-              <w:t xml:space="preserve"> consultar información sobre adquisiciones y controlar el stock de productos sin modificar los registros existentes.</w:t>
+              <w:t xml:space="preserve"> mantener actualizado el registro de adquisiciones y garantizar que el stock refleje correctamente los productos disponibles.</w:t>
             </w:r>
           </w:p>
         </w:tc>
@@ -11425,7 +10514,7 @@
                 <w:szCs w:val="22"/>
                 <w:lang w:eastAsia="es-AR"/>
               </w:rPr>
-              <w:t xml:space="preserve"> empleado puede acceder a una sección del sistema que muestre el listado de compras </w:t>
+              <w:t xml:space="preserve"> administrador puede registrar una nueva compra ingresando </w:t>
             </w:r>
             <w:r>
               <w:rPr>
@@ -11443,8 +10532,1219 @@
                 <w:szCs w:val="22"/>
                 <w:lang w:eastAsia="es-AR"/>
               </w:rPr>
+              <w:t>.</w:t>
+            </w:r>
+          </w:p>
+          <w:p>
+            <w:pPr>
+              <w:spacing w:before="100" w:beforeAutospacing="1" w:after="100" w:afterAutospacing="1"/>
+              <w:rPr>
+                <w:rFonts w:eastAsia="Times New Roman" w:cstheme="minorHAnsi"/>
+                <w:sz w:val="22"/>
+                <w:szCs w:val="22"/>
+                <w:lang w:eastAsia="es-AR"/>
+              </w:rPr>
+            </w:pPr>
+            <w:proofErr w:type="gramStart"/>
+            <w:r>
+              <w:rPr>
+                <w:rFonts w:eastAsia="Times New Roman" w:cstheme="minorHAnsi"/>
+                <w:sz w:val="22"/>
+                <w:szCs w:val="22"/>
+                <w:lang w:eastAsia="es-AR"/>
+              </w:rPr>
+              <w:t>  El</w:t>
+            </w:r>
+            <w:proofErr w:type="gramEnd"/>
+            <w:r>
+              <w:rPr>
+                <w:rFonts w:eastAsia="Times New Roman" w:cstheme="minorHAnsi"/>
+                <w:sz w:val="22"/>
+                <w:szCs w:val="22"/>
+                <w:lang w:eastAsia="es-AR"/>
+              </w:rPr>
+              <w:t xml:space="preserve"> sistema valida que los campos obligatorios estén completos antes de guardar la compra.</w:t>
+            </w:r>
+          </w:p>
+          <w:p>
+            <w:pPr>
+              <w:spacing w:before="100" w:beforeAutospacing="1" w:after="100" w:afterAutospacing="1"/>
+              <w:rPr>
+                <w:rFonts w:eastAsia="Times New Roman" w:cstheme="minorHAnsi"/>
+                <w:sz w:val="22"/>
+                <w:szCs w:val="22"/>
+                <w:lang w:eastAsia="es-AR"/>
+              </w:rPr>
+            </w:pPr>
+            <w:proofErr w:type="gramStart"/>
+            <w:r>
+              <w:rPr>
+                <w:rFonts w:eastAsia="Times New Roman" w:cstheme="minorHAnsi"/>
+                <w:sz w:val="22"/>
+                <w:szCs w:val="22"/>
+                <w:lang w:eastAsia="es-AR"/>
+              </w:rPr>
+              <w:t>  El</w:t>
+            </w:r>
+            <w:proofErr w:type="gramEnd"/>
+            <w:r>
+              <w:rPr>
+                <w:rFonts w:eastAsia="Times New Roman" w:cstheme="minorHAnsi"/>
+                <w:sz w:val="22"/>
+                <w:szCs w:val="22"/>
+                <w:lang w:eastAsia="es-AR"/>
+              </w:rPr>
+              <w:t xml:space="preserve"> administrador puede editar los datos de una compra existente.</w:t>
+            </w:r>
+          </w:p>
+          <w:p>
+            <w:pPr>
+              <w:spacing w:before="100" w:beforeAutospacing="1" w:after="100" w:afterAutospacing="1"/>
+              <w:rPr>
+                <w:rFonts w:eastAsia="Times New Roman" w:cstheme="minorHAnsi"/>
+                <w:sz w:val="22"/>
+                <w:szCs w:val="22"/>
+                <w:lang w:eastAsia="es-AR"/>
+              </w:rPr>
+            </w:pPr>
+            <w:proofErr w:type="gramStart"/>
+            <w:r>
+              <w:rPr>
+                <w:rFonts w:eastAsia="Times New Roman" w:cstheme="minorHAnsi"/>
+                <w:sz w:val="22"/>
+                <w:szCs w:val="22"/>
+                <w:lang w:eastAsia="es-AR"/>
+              </w:rPr>
+              <w:t>  El</w:t>
+            </w:r>
+            <w:proofErr w:type="gramEnd"/>
+            <w:r>
+              <w:rPr>
+                <w:rFonts w:eastAsia="Times New Roman" w:cstheme="minorHAnsi"/>
+                <w:sz w:val="22"/>
+                <w:szCs w:val="22"/>
+                <w:lang w:eastAsia="es-AR"/>
+              </w:rPr>
+              <w:t xml:space="preserve"> administrador puede eliminar una compra, previa confirmación mediante mensaje de advertencia.</w:t>
+            </w:r>
+          </w:p>
+          <w:p>
+            <w:pPr>
+              <w:spacing w:before="100" w:beforeAutospacing="1" w:after="100" w:afterAutospacing="1"/>
+              <w:rPr>
+                <w:rFonts w:eastAsia="Times New Roman" w:cstheme="minorHAnsi"/>
+                <w:sz w:val="22"/>
+                <w:szCs w:val="22"/>
+                <w:lang w:eastAsia="es-AR"/>
+              </w:rPr>
+            </w:pPr>
+            <w:proofErr w:type="gramStart"/>
+            <w:r>
+              <w:rPr>
+                <w:rFonts w:eastAsia="Times New Roman" w:cstheme="minorHAnsi"/>
+                <w:sz w:val="22"/>
+                <w:szCs w:val="22"/>
+                <w:lang w:eastAsia="es-AR"/>
+              </w:rPr>
+              <w:t>  El</w:t>
+            </w:r>
+            <w:proofErr w:type="gramEnd"/>
+            <w:r>
+              <w:rPr>
+                <w:rFonts w:eastAsia="Times New Roman" w:cstheme="minorHAnsi"/>
+                <w:sz w:val="22"/>
+                <w:szCs w:val="22"/>
+                <w:lang w:eastAsia="es-AR"/>
+              </w:rPr>
+              <w:t xml:space="preserve"> sistema muestra un listado completo de compras registradas, indicando producto, cantidad, precio, proveedor y fecha.</w:t>
+            </w:r>
+          </w:p>
+          <w:p>
+            <w:pPr>
+              <w:spacing w:before="100" w:beforeAutospacing="1" w:after="100" w:afterAutospacing="1"/>
+              <w:rPr>
+                <w:rFonts w:eastAsia="Times New Roman" w:cstheme="minorHAnsi"/>
+                <w:sz w:val="22"/>
+                <w:szCs w:val="22"/>
+                <w:lang w:eastAsia="es-AR"/>
+              </w:rPr>
+            </w:pPr>
+            <w:proofErr w:type="gramStart"/>
+            <w:r>
+              <w:rPr>
+                <w:rFonts w:eastAsia="Times New Roman" w:cstheme="minorHAnsi"/>
+                <w:sz w:val="22"/>
+                <w:szCs w:val="22"/>
+                <w:lang w:eastAsia="es-AR"/>
+              </w:rPr>
+              <w:t>  Los</w:t>
+            </w:r>
+            <w:proofErr w:type="gramEnd"/>
+            <w:r>
+              <w:rPr>
+                <w:rFonts w:eastAsia="Times New Roman" w:cstheme="minorHAnsi"/>
+                <w:sz w:val="22"/>
+                <w:szCs w:val="22"/>
+                <w:lang w:eastAsia="es-AR"/>
+              </w:rPr>
+              <w:t xml:space="preserve"> cambios realizados se guardan correctamente en la base de datos y se reflejan en la interfaz.</w:t>
+            </w:r>
+          </w:p>
+          <w:p>
+            <w:pPr>
+              <w:spacing w:before="100" w:beforeAutospacing="1" w:after="100" w:afterAutospacing="1"/>
+              <w:rPr>
+                <w:rFonts w:eastAsia="Times New Roman" w:cstheme="minorHAnsi"/>
+                <w:sz w:val="22"/>
+                <w:szCs w:val="22"/>
+                <w:lang w:eastAsia="es-AR"/>
+              </w:rPr>
+            </w:pPr>
+            <w:proofErr w:type="gramStart"/>
+            <w:r>
+              <w:rPr>
+                <w:rFonts w:eastAsia="Times New Roman" w:cstheme="minorHAnsi"/>
+                <w:sz w:val="22"/>
+                <w:szCs w:val="22"/>
+                <w:lang w:eastAsia="es-AR"/>
+              </w:rPr>
+              <w:t>  Las</w:t>
+            </w:r>
+            <w:proofErr w:type="gramEnd"/>
+            <w:r>
+              <w:rPr>
+                <w:rFonts w:eastAsia="Times New Roman" w:cstheme="minorHAnsi"/>
+                <w:sz w:val="22"/>
+                <w:szCs w:val="22"/>
+                <w:lang w:eastAsia="es-AR"/>
+              </w:rPr>
+              <w:t xml:space="preserve"> compras registradas actualizan automáticamente la cantidad disponible en el stock correspondiente.</w:t>
+            </w:r>
+          </w:p>
+          <w:p>
+            <w:pPr>
+              <w:spacing w:before="100" w:beforeAutospacing="1" w:after="100" w:afterAutospacing="1"/>
+              <w:rPr>
+                <w:rFonts w:eastAsia="Times New Roman" w:cstheme="minorHAnsi"/>
+                <w:sz w:val="22"/>
+                <w:szCs w:val="22"/>
+                <w:lang w:eastAsia="es-AR"/>
+              </w:rPr>
+            </w:pPr>
+            <w:proofErr w:type="gramStart"/>
+            <w:r>
+              <w:rPr>
+                <w:rFonts w:eastAsia="Times New Roman" w:cstheme="minorHAnsi"/>
+                <w:sz w:val="22"/>
+                <w:szCs w:val="22"/>
+                <w:lang w:eastAsia="es-AR"/>
+              </w:rPr>
+              <w:t>  Solo</w:t>
+            </w:r>
+            <w:proofErr w:type="gramEnd"/>
+            <w:r>
+              <w:rPr>
+                <w:rFonts w:eastAsia="Times New Roman" w:cstheme="minorHAnsi"/>
+                <w:sz w:val="22"/>
+                <w:szCs w:val="22"/>
+                <w:lang w:eastAsia="es-AR"/>
+              </w:rPr>
+              <w:t xml:space="preserve"> los usuarios con rol de administrador pueden acceder a esta funcionalidad.</w:t>
+            </w:r>
+          </w:p>
+          <w:p>
+            <w:pPr>
+              <w:rPr>
+                <w:rFonts w:cstheme="minorHAnsi"/>
+                <w:sz w:val="22"/>
+                <w:szCs w:val="22"/>
+              </w:rPr>
+            </w:pPr>
+          </w:p>
+        </w:tc>
+      </w:tr>
+    </w:tbl>
+    <w:p>
+      <w:pPr>
+        <w:rPr>
+          <w:rFonts w:cstheme="minorHAnsi"/>
+          <w:lang w:val="es-ES"/>
+        </w:rPr>
+      </w:pPr>
+    </w:p>
+    <w:p>
+      <w:pPr>
+        <w:rPr>
+          <w:rFonts w:cstheme="minorHAnsi"/>
+          <w:lang w:val="es-ES"/>
+        </w:rPr>
+      </w:pPr>
+    </w:p>
+    <w:tbl>
+      <w:tblPr>
+        <w:tblStyle w:val="Tablaconcuadrcula"/>
+        <w:tblW w:w="0" w:type="auto"/>
+        <w:tblInd w:w="0" w:type="dxa"/>
+        <w:tblLook w:val="04A0" w:firstRow="1" w:lastRow="0" w:firstColumn="1" w:lastColumn="0" w:noHBand="0" w:noVBand="1"/>
+      </w:tblPr>
+      <w:tblGrid>
+        <w:gridCol w:w="1555"/>
+        <w:gridCol w:w="6939"/>
+      </w:tblGrid>
+      <w:tr>
+        <w:tc>
+          <w:tcPr>
+            <w:tcW w:w="1555" w:type="dxa"/>
+            <w:tcBorders>
+              <w:top w:val="single" w:sz="4" w:space="0" w:color="auto"/>
+              <w:left w:val="single" w:sz="4" w:space="0" w:color="auto"/>
+              <w:bottom w:val="single" w:sz="4" w:space="0" w:color="auto"/>
+              <w:right w:val="single" w:sz="4" w:space="0" w:color="auto"/>
+            </w:tcBorders>
+            <w:shd w:val="clear" w:color="auto" w:fill="E7E6E6" w:themeFill="background2"/>
+            <w:hideMark/>
+          </w:tcPr>
+          <w:p>
+            <w:pPr>
+              <w:rPr>
+                <w:rFonts w:cstheme="minorHAnsi"/>
+                <w:sz w:val="22"/>
+                <w:szCs w:val="22"/>
+              </w:rPr>
+            </w:pPr>
+            <w:r>
+              <w:rPr>
+                <w:rFonts w:cstheme="minorHAnsi"/>
+                <w:sz w:val="22"/>
+                <w:szCs w:val="22"/>
+              </w:rPr>
+              <w:t>HU1</w:t>
+            </w:r>
+            <w:r>
+              <w:rPr>
+                <w:rFonts w:cstheme="minorHAnsi"/>
+                <w:sz w:val="22"/>
+                <w:szCs w:val="22"/>
+              </w:rPr>
+              <w:t>7</w:t>
+            </w:r>
+          </w:p>
+        </w:tc>
+        <w:tc>
+          <w:tcPr>
+            <w:tcW w:w="6939" w:type="dxa"/>
+            <w:tcBorders>
+              <w:top w:val="single" w:sz="4" w:space="0" w:color="auto"/>
+              <w:left w:val="single" w:sz="4" w:space="0" w:color="auto"/>
+              <w:bottom w:val="single" w:sz="4" w:space="0" w:color="auto"/>
+              <w:right w:val="single" w:sz="4" w:space="0" w:color="auto"/>
+            </w:tcBorders>
+            <w:shd w:val="clear" w:color="auto" w:fill="E7E6E6" w:themeFill="background2"/>
+            <w:hideMark/>
+          </w:tcPr>
+          <w:p>
+            <w:pPr>
+              <w:rPr>
+                <w:rFonts w:cstheme="minorHAnsi"/>
+                <w:bCs/>
+                <w:sz w:val="22"/>
+                <w:szCs w:val="22"/>
+              </w:rPr>
+            </w:pPr>
+            <w:proofErr w:type="spellStart"/>
+            <w:r>
+              <w:rPr>
+                <w:rFonts w:cstheme="minorHAnsi"/>
+                <w:bCs/>
+                <w:sz w:val="22"/>
+                <w:szCs w:val="22"/>
+              </w:rPr>
+              <w:t>Gestion</w:t>
+            </w:r>
+            <w:proofErr w:type="spellEnd"/>
+            <w:r>
+              <w:rPr>
+                <w:rFonts w:cstheme="minorHAnsi"/>
+                <w:bCs/>
+                <w:sz w:val="22"/>
+                <w:szCs w:val="22"/>
+              </w:rPr>
+              <w:t xml:space="preserve"> de detalles de compras</w:t>
+            </w:r>
+          </w:p>
+        </w:tc>
+      </w:tr>
+      <w:tr>
+        <w:tc>
+          <w:tcPr>
+            <w:tcW w:w="1555" w:type="dxa"/>
+            <w:tcBorders>
+              <w:top w:val="single" w:sz="4" w:space="0" w:color="auto"/>
+              <w:left w:val="single" w:sz="4" w:space="0" w:color="auto"/>
+              <w:bottom w:val="single" w:sz="4" w:space="0" w:color="auto"/>
+              <w:right w:val="single" w:sz="4" w:space="0" w:color="auto"/>
+            </w:tcBorders>
+            <w:shd w:val="clear" w:color="auto" w:fill="E7E6E6" w:themeFill="background2"/>
+            <w:hideMark/>
+          </w:tcPr>
+          <w:p>
+            <w:pPr>
+              <w:rPr>
+                <w:rFonts w:cstheme="minorHAnsi"/>
+                <w:sz w:val="22"/>
+                <w:szCs w:val="22"/>
+              </w:rPr>
+            </w:pPr>
+            <w:r>
+              <w:rPr>
+                <w:rFonts w:cstheme="minorHAnsi"/>
+                <w:sz w:val="22"/>
+                <w:szCs w:val="22"/>
+              </w:rPr>
+              <w:t>Descripción</w:t>
+            </w:r>
+          </w:p>
+        </w:tc>
+        <w:tc>
+          <w:tcPr>
+            <w:tcW w:w="6939" w:type="dxa"/>
+            <w:tcBorders>
+              <w:top w:val="single" w:sz="4" w:space="0" w:color="auto"/>
+              <w:left w:val="single" w:sz="4" w:space="0" w:color="auto"/>
+              <w:bottom w:val="single" w:sz="4" w:space="0" w:color="auto"/>
+              <w:right w:val="single" w:sz="4" w:space="0" w:color="auto"/>
+            </w:tcBorders>
+          </w:tcPr>
+          <w:p>
+            <w:pPr>
+              <w:pStyle w:val="NormalWeb"/>
+              <w:rPr>
+                <w:rFonts w:asciiTheme="minorHAnsi" w:hAnsiTheme="minorHAnsi" w:cstheme="minorHAnsi"/>
+                <w:sz w:val="22"/>
+                <w:szCs w:val="22"/>
+                <w:lang w:val="es-AR"/>
+              </w:rPr>
+            </w:pPr>
+            <w:r>
+              <w:rPr>
+                <w:rStyle w:val="Textoennegrita"/>
+                <w:rFonts w:asciiTheme="minorHAnsi" w:hAnsiTheme="minorHAnsi" w:cstheme="minorHAnsi"/>
+                <w:sz w:val="22"/>
+                <w:szCs w:val="22"/>
+                <w:lang w:val="es-AR"/>
+              </w:rPr>
+              <w:t>Como</w:t>
+            </w:r>
+            <w:r>
+              <w:rPr>
+                <w:rFonts w:asciiTheme="minorHAnsi" w:hAnsiTheme="minorHAnsi" w:cstheme="minorHAnsi"/>
+                <w:sz w:val="22"/>
+                <w:szCs w:val="22"/>
+                <w:lang w:val="es-AR"/>
+              </w:rPr>
+              <w:t xml:space="preserve"> usuario con rol de </w:t>
+            </w:r>
+            <w:r>
+              <w:rPr>
+                <w:rStyle w:val="Textoennegrita"/>
+                <w:rFonts w:asciiTheme="minorHAnsi" w:hAnsiTheme="minorHAnsi" w:cstheme="minorHAnsi"/>
+                <w:sz w:val="22"/>
+                <w:szCs w:val="22"/>
+                <w:lang w:val="es-AR"/>
+              </w:rPr>
+              <w:t>administrador</w:t>
+            </w:r>
+            <w:r>
+              <w:rPr>
+                <w:rFonts w:asciiTheme="minorHAnsi" w:hAnsiTheme="minorHAnsi" w:cstheme="minorHAnsi"/>
+                <w:sz w:val="22"/>
+                <w:szCs w:val="22"/>
+                <w:lang w:val="es-AR"/>
+              </w:rPr>
+              <w:t>,</w:t>
+            </w:r>
+            <w:r>
+              <w:rPr>
+                <w:rFonts w:asciiTheme="minorHAnsi" w:hAnsiTheme="minorHAnsi" w:cstheme="minorHAnsi"/>
+                <w:sz w:val="22"/>
+                <w:szCs w:val="22"/>
+                <w:lang w:val="es-AR"/>
+              </w:rPr>
+              <w:br/>
+            </w:r>
+            <w:r>
+              <w:rPr>
+                <w:rStyle w:val="Textoennegrita"/>
+                <w:rFonts w:asciiTheme="minorHAnsi" w:hAnsiTheme="minorHAnsi" w:cstheme="minorHAnsi"/>
+                <w:sz w:val="22"/>
+                <w:szCs w:val="22"/>
+                <w:lang w:val="es-AR"/>
+              </w:rPr>
+              <w:t>quiero</w:t>
+            </w:r>
+            <w:r>
+              <w:rPr>
+                <w:rFonts w:asciiTheme="minorHAnsi" w:hAnsiTheme="minorHAnsi" w:cstheme="minorHAnsi"/>
+                <w:sz w:val="22"/>
+                <w:szCs w:val="22"/>
+                <w:lang w:val="es-AR"/>
+              </w:rPr>
+              <w:t xml:space="preserve"> poder </w:t>
+            </w:r>
+            <w:r>
+              <w:rPr>
+                <w:rStyle w:val="Textoennegrita"/>
+                <w:rFonts w:asciiTheme="minorHAnsi" w:hAnsiTheme="minorHAnsi" w:cstheme="minorHAnsi"/>
+                <w:sz w:val="22"/>
+                <w:szCs w:val="22"/>
+                <w:lang w:val="es-AR"/>
+              </w:rPr>
+              <w:t>ver, crear, editar y eliminar los detalles de las compras</w:t>
+            </w:r>
+            <w:r>
+              <w:rPr>
+                <w:rFonts w:asciiTheme="minorHAnsi" w:hAnsiTheme="minorHAnsi" w:cstheme="minorHAnsi"/>
+                <w:sz w:val="22"/>
+                <w:szCs w:val="22"/>
+                <w:lang w:val="es-AR"/>
+              </w:rPr>
+              <w:t>,</w:t>
+            </w:r>
+            <w:r>
+              <w:rPr>
+                <w:rFonts w:asciiTheme="minorHAnsi" w:hAnsiTheme="minorHAnsi" w:cstheme="minorHAnsi"/>
+                <w:sz w:val="22"/>
+                <w:szCs w:val="22"/>
+                <w:lang w:val="es-AR"/>
+              </w:rPr>
+              <w:br/>
+            </w:r>
+            <w:r>
+              <w:rPr>
+                <w:rStyle w:val="Textoennegrita"/>
+                <w:rFonts w:asciiTheme="minorHAnsi" w:hAnsiTheme="minorHAnsi" w:cstheme="minorHAnsi"/>
+                <w:sz w:val="22"/>
+                <w:szCs w:val="22"/>
+                <w:lang w:val="es-AR"/>
+              </w:rPr>
+              <w:t>para</w:t>
+            </w:r>
+            <w:r>
+              <w:rPr>
+                <w:rFonts w:asciiTheme="minorHAnsi" w:hAnsiTheme="minorHAnsi" w:cstheme="minorHAnsi"/>
+                <w:sz w:val="22"/>
+                <w:szCs w:val="22"/>
+                <w:lang w:val="es-AR"/>
+              </w:rPr>
+              <w:t xml:space="preserve"> mantener un registro completo y preciso de todas las adquisiciones realizadas y actualizar correctamente el inventario.</w:t>
+            </w:r>
+          </w:p>
+        </w:tc>
+      </w:tr>
+      <w:tr>
+        <w:tc>
+          <w:tcPr>
+            <w:tcW w:w="1555" w:type="dxa"/>
+            <w:tcBorders>
+              <w:top w:val="single" w:sz="4" w:space="0" w:color="auto"/>
+              <w:left w:val="single" w:sz="4" w:space="0" w:color="auto"/>
+              <w:bottom w:val="single" w:sz="4" w:space="0" w:color="auto"/>
+              <w:right w:val="single" w:sz="4" w:space="0" w:color="auto"/>
+            </w:tcBorders>
+            <w:shd w:val="clear" w:color="auto" w:fill="E7E6E6" w:themeFill="background2"/>
+            <w:hideMark/>
+          </w:tcPr>
+          <w:p>
+            <w:pPr>
+              <w:rPr>
+                <w:rFonts w:cstheme="minorHAnsi"/>
+                <w:sz w:val="22"/>
+                <w:szCs w:val="22"/>
+              </w:rPr>
+            </w:pPr>
+            <w:r>
+              <w:rPr>
+                <w:rFonts w:cstheme="minorHAnsi"/>
+                <w:sz w:val="22"/>
+                <w:szCs w:val="22"/>
+              </w:rPr>
+              <w:t>Criterios de aceptación</w:t>
+            </w:r>
+          </w:p>
+        </w:tc>
+        <w:tc>
+          <w:tcPr>
+            <w:tcW w:w="6939" w:type="dxa"/>
+            <w:tcBorders>
+              <w:top w:val="single" w:sz="4" w:space="0" w:color="auto"/>
+              <w:left w:val="single" w:sz="4" w:space="0" w:color="auto"/>
+              <w:bottom w:val="single" w:sz="4" w:space="0" w:color="auto"/>
+              <w:right w:val="single" w:sz="4" w:space="0" w:color="auto"/>
+            </w:tcBorders>
+          </w:tcPr>
+          <w:p>
+            <w:pPr>
+              <w:spacing w:before="100" w:beforeAutospacing="1" w:after="100" w:afterAutospacing="1"/>
+              <w:rPr>
+                <w:rFonts w:eastAsia="Times New Roman" w:cstheme="minorHAnsi"/>
+                <w:sz w:val="22"/>
+                <w:szCs w:val="22"/>
+                <w:lang w:eastAsia="es-AR"/>
+              </w:rPr>
+            </w:pPr>
+            <w:proofErr w:type="gramStart"/>
+            <w:r>
+              <w:rPr>
+                <w:rFonts w:eastAsia="Times New Roman" w:cstheme="minorHAnsi"/>
+                <w:sz w:val="22"/>
+                <w:szCs w:val="22"/>
+                <w:lang w:eastAsia="es-AR"/>
+              </w:rPr>
+              <w:t>  El</w:t>
+            </w:r>
+            <w:proofErr w:type="gramEnd"/>
+            <w:r>
+              <w:rPr>
+                <w:rFonts w:eastAsia="Times New Roman" w:cstheme="minorHAnsi"/>
+                <w:sz w:val="22"/>
+                <w:szCs w:val="22"/>
+                <w:lang w:eastAsia="es-AR"/>
+              </w:rPr>
+              <w:t xml:space="preserve"> administrador puede registrar un nuevo detalle de compra asociándolo a una compra existente.</w:t>
+            </w:r>
+          </w:p>
+          <w:p>
+            <w:pPr>
+              <w:spacing w:before="100" w:beforeAutospacing="1" w:after="100" w:afterAutospacing="1"/>
+              <w:rPr>
+                <w:rFonts w:eastAsia="Times New Roman" w:cstheme="minorHAnsi"/>
+                <w:sz w:val="22"/>
+                <w:szCs w:val="22"/>
+                <w:lang w:eastAsia="es-AR"/>
+              </w:rPr>
+            </w:pPr>
+            <w:proofErr w:type="gramStart"/>
+            <w:r>
+              <w:rPr>
+                <w:rFonts w:eastAsia="Times New Roman" w:cstheme="minorHAnsi"/>
+                <w:sz w:val="22"/>
+                <w:szCs w:val="22"/>
+                <w:lang w:eastAsia="es-AR"/>
+              </w:rPr>
+              <w:t>  Cada</w:t>
+            </w:r>
+            <w:proofErr w:type="gramEnd"/>
+            <w:r>
+              <w:rPr>
+                <w:rFonts w:eastAsia="Times New Roman" w:cstheme="minorHAnsi"/>
+                <w:sz w:val="22"/>
+                <w:szCs w:val="22"/>
+                <w:lang w:eastAsia="es-AR"/>
+              </w:rPr>
+              <w:t xml:space="preserve"> detalle debe </w:t>
+            </w:r>
+            <w:r>
+              <w:rPr>
+                <w:rStyle w:val="Textoennegrita"/>
+                <w:rFonts w:cstheme="minorHAnsi"/>
+                <w:sz w:val="22"/>
+                <w:szCs w:val="22"/>
+              </w:rPr>
+              <w:t xml:space="preserve">cantidad, precio unitario, sub total, id de producto </w:t>
+            </w:r>
+            <w:proofErr w:type="spellStart"/>
+            <w:r>
+              <w:rPr>
+                <w:rStyle w:val="Textoennegrita"/>
+                <w:rFonts w:cstheme="minorHAnsi"/>
+                <w:sz w:val="22"/>
+                <w:szCs w:val="22"/>
+              </w:rPr>
+              <w:t>y</w:t>
+            </w:r>
+            <w:proofErr w:type="spellEnd"/>
+            <w:r>
+              <w:rPr>
+                <w:rStyle w:val="Textoennegrita"/>
+                <w:rFonts w:cstheme="minorHAnsi"/>
+                <w:sz w:val="22"/>
+                <w:szCs w:val="22"/>
+              </w:rPr>
+              <w:t xml:space="preserve"> id de compra</w:t>
+            </w:r>
+            <w:r>
+              <w:rPr>
+                <w:rFonts w:eastAsia="Times New Roman" w:cstheme="minorHAnsi"/>
+                <w:sz w:val="22"/>
+                <w:szCs w:val="22"/>
+                <w:lang w:eastAsia="es-AR"/>
+              </w:rPr>
+              <w:t>.</w:t>
+            </w:r>
+          </w:p>
+          <w:p>
+            <w:pPr>
+              <w:spacing w:before="100" w:beforeAutospacing="1" w:after="100" w:afterAutospacing="1"/>
+              <w:rPr>
+                <w:rFonts w:eastAsia="Times New Roman" w:cstheme="minorHAnsi"/>
+                <w:sz w:val="22"/>
+                <w:szCs w:val="22"/>
+                <w:lang w:eastAsia="es-AR"/>
+              </w:rPr>
+            </w:pPr>
+            <w:proofErr w:type="gramStart"/>
+            <w:r>
+              <w:rPr>
+                <w:rFonts w:eastAsia="Times New Roman" w:cstheme="minorHAnsi"/>
+                <w:sz w:val="22"/>
+                <w:szCs w:val="22"/>
+                <w:lang w:eastAsia="es-AR"/>
+              </w:rPr>
+              <w:t>  El</w:t>
+            </w:r>
+            <w:proofErr w:type="gramEnd"/>
+            <w:r>
+              <w:rPr>
+                <w:rFonts w:eastAsia="Times New Roman" w:cstheme="minorHAnsi"/>
+                <w:sz w:val="22"/>
+                <w:szCs w:val="22"/>
+                <w:lang w:eastAsia="es-AR"/>
+              </w:rPr>
+              <w:t xml:space="preserve"> sistema valida que todos los campos obligatorios estén completos antes de guardar.</w:t>
+            </w:r>
+          </w:p>
+          <w:p>
+            <w:pPr>
+              <w:spacing w:before="100" w:beforeAutospacing="1" w:after="100" w:afterAutospacing="1"/>
+              <w:rPr>
+                <w:rFonts w:eastAsia="Times New Roman" w:cstheme="minorHAnsi"/>
+                <w:sz w:val="22"/>
+                <w:szCs w:val="22"/>
+                <w:lang w:eastAsia="es-AR"/>
+              </w:rPr>
+            </w:pPr>
+            <w:proofErr w:type="gramStart"/>
+            <w:r>
+              <w:rPr>
+                <w:rFonts w:eastAsia="Times New Roman" w:cstheme="minorHAnsi"/>
+                <w:sz w:val="22"/>
+                <w:szCs w:val="22"/>
+                <w:lang w:eastAsia="es-AR"/>
+              </w:rPr>
+              <w:t>  El</w:t>
+            </w:r>
+            <w:proofErr w:type="gramEnd"/>
+            <w:r>
+              <w:rPr>
+                <w:rFonts w:eastAsia="Times New Roman" w:cstheme="minorHAnsi"/>
+                <w:sz w:val="22"/>
+                <w:szCs w:val="22"/>
+                <w:lang w:eastAsia="es-AR"/>
+              </w:rPr>
+              <w:t xml:space="preserve"> administrador puede editar los datos de un detalle de compra existente.</w:t>
+            </w:r>
+          </w:p>
+          <w:p>
+            <w:pPr>
+              <w:spacing w:before="100" w:beforeAutospacing="1" w:after="100" w:afterAutospacing="1"/>
+              <w:rPr>
+                <w:rFonts w:eastAsia="Times New Roman" w:cstheme="minorHAnsi"/>
+                <w:sz w:val="22"/>
+                <w:szCs w:val="22"/>
+                <w:lang w:eastAsia="es-AR"/>
+              </w:rPr>
+            </w:pPr>
+            <w:proofErr w:type="gramStart"/>
+            <w:r>
+              <w:rPr>
+                <w:rFonts w:eastAsia="Times New Roman" w:cstheme="minorHAnsi"/>
+                <w:sz w:val="22"/>
+                <w:szCs w:val="22"/>
+                <w:lang w:eastAsia="es-AR"/>
+              </w:rPr>
+              <w:t>  El</w:t>
+            </w:r>
+            <w:proofErr w:type="gramEnd"/>
+            <w:r>
+              <w:rPr>
+                <w:rFonts w:eastAsia="Times New Roman" w:cstheme="minorHAnsi"/>
+                <w:sz w:val="22"/>
+                <w:szCs w:val="22"/>
+                <w:lang w:eastAsia="es-AR"/>
+              </w:rPr>
+              <w:t xml:space="preserve"> administrador puede eliminar un detalle de compra, previa confirmación mediante mensaje de advertencia.</w:t>
+            </w:r>
+          </w:p>
+          <w:p>
+            <w:pPr>
+              <w:spacing w:before="100" w:beforeAutospacing="1" w:after="100" w:afterAutospacing="1"/>
+              <w:rPr>
+                <w:rFonts w:eastAsia="Times New Roman" w:cstheme="minorHAnsi"/>
+                <w:sz w:val="22"/>
+                <w:szCs w:val="22"/>
+                <w:lang w:eastAsia="es-AR"/>
+              </w:rPr>
+            </w:pPr>
+            <w:proofErr w:type="gramStart"/>
+            <w:r>
+              <w:rPr>
+                <w:rFonts w:eastAsia="Times New Roman" w:cstheme="minorHAnsi"/>
+                <w:sz w:val="22"/>
+                <w:szCs w:val="22"/>
+                <w:lang w:eastAsia="es-AR"/>
+              </w:rPr>
+              <w:t>  El</w:t>
+            </w:r>
+            <w:proofErr w:type="gramEnd"/>
+            <w:r>
+              <w:rPr>
+                <w:rFonts w:eastAsia="Times New Roman" w:cstheme="minorHAnsi"/>
+                <w:sz w:val="22"/>
+                <w:szCs w:val="22"/>
+                <w:lang w:eastAsia="es-AR"/>
+              </w:rPr>
+              <w:t xml:space="preserve"> sistema muestra un listado de todos los detalles asociados a cada compra, incluyendo producto, cantidad, precio y subtotal.</w:t>
+            </w:r>
+          </w:p>
+          <w:p>
+            <w:pPr>
+              <w:spacing w:before="100" w:beforeAutospacing="1" w:after="100" w:afterAutospacing="1"/>
+              <w:rPr>
+                <w:rFonts w:eastAsia="Times New Roman" w:cstheme="minorHAnsi"/>
+                <w:sz w:val="22"/>
+                <w:szCs w:val="22"/>
+                <w:lang w:eastAsia="es-AR"/>
+              </w:rPr>
+            </w:pPr>
+            <w:proofErr w:type="gramStart"/>
+            <w:r>
+              <w:rPr>
+                <w:rFonts w:eastAsia="Times New Roman" w:cstheme="minorHAnsi"/>
+                <w:sz w:val="22"/>
+                <w:szCs w:val="22"/>
+                <w:lang w:eastAsia="es-AR"/>
+              </w:rPr>
+              <w:t>  Los</w:t>
+            </w:r>
+            <w:proofErr w:type="gramEnd"/>
+            <w:r>
+              <w:rPr>
+                <w:rFonts w:eastAsia="Times New Roman" w:cstheme="minorHAnsi"/>
+                <w:sz w:val="22"/>
+                <w:szCs w:val="22"/>
+                <w:lang w:eastAsia="es-AR"/>
+              </w:rPr>
+              <w:t xml:space="preserve"> cambios realizados se guardan correctamente en la base de datos y se reflejan en el stock y en los reportes.</w:t>
+            </w:r>
+          </w:p>
+          <w:p>
+            <w:pPr>
+              <w:spacing w:before="100" w:beforeAutospacing="1" w:after="100" w:afterAutospacing="1"/>
+              <w:rPr>
+                <w:rFonts w:eastAsia="Times New Roman" w:cstheme="minorHAnsi"/>
+                <w:sz w:val="22"/>
+                <w:szCs w:val="22"/>
+                <w:lang w:eastAsia="es-AR"/>
+              </w:rPr>
+            </w:pPr>
+            <w:proofErr w:type="gramStart"/>
+            <w:r>
+              <w:rPr>
+                <w:rFonts w:eastAsia="Times New Roman" w:cstheme="minorHAnsi"/>
+                <w:sz w:val="22"/>
+                <w:szCs w:val="22"/>
+                <w:lang w:eastAsia="es-AR"/>
+              </w:rPr>
+              <w:t>  Solo</w:t>
+            </w:r>
+            <w:proofErr w:type="gramEnd"/>
+            <w:r>
+              <w:rPr>
+                <w:rFonts w:eastAsia="Times New Roman" w:cstheme="minorHAnsi"/>
+                <w:sz w:val="22"/>
+                <w:szCs w:val="22"/>
+                <w:lang w:eastAsia="es-AR"/>
+              </w:rPr>
+              <w:t xml:space="preserve"> los usuarios con rol de administrador pueden acceder a esta funcionalidad.</w:t>
+            </w:r>
+          </w:p>
+          <w:p>
+            <w:pPr>
+              <w:rPr>
+                <w:rFonts w:cstheme="minorHAnsi"/>
+                <w:sz w:val="22"/>
+                <w:szCs w:val="22"/>
+              </w:rPr>
+            </w:pPr>
+          </w:p>
+        </w:tc>
+      </w:tr>
+    </w:tbl>
+    <w:p>
+      <w:pPr>
+        <w:rPr>
+          <w:rFonts w:cstheme="minorHAnsi"/>
+          <w:lang w:val="es-ES"/>
+        </w:rPr>
+      </w:pPr>
+    </w:p>
+    <w:tbl>
+      <w:tblPr>
+        <w:tblStyle w:val="Tablaconcuadrcula"/>
+        <w:tblW w:w="0" w:type="auto"/>
+        <w:tblInd w:w="0" w:type="dxa"/>
+        <w:tblLook w:val="04A0" w:firstRow="1" w:lastRow="0" w:firstColumn="1" w:lastColumn="0" w:noHBand="0" w:noVBand="1"/>
+      </w:tblPr>
+      <w:tblGrid>
+        <w:gridCol w:w="1555"/>
+        <w:gridCol w:w="6939"/>
+      </w:tblGrid>
+      <w:tr>
+        <w:tc>
+          <w:tcPr>
+            <w:tcW w:w="1555" w:type="dxa"/>
+            <w:tcBorders>
+              <w:top w:val="single" w:sz="4" w:space="0" w:color="auto"/>
+              <w:left w:val="single" w:sz="4" w:space="0" w:color="auto"/>
+              <w:bottom w:val="single" w:sz="4" w:space="0" w:color="auto"/>
+              <w:right w:val="single" w:sz="4" w:space="0" w:color="auto"/>
+            </w:tcBorders>
+            <w:shd w:val="clear" w:color="auto" w:fill="E7E6E6" w:themeFill="background2"/>
+            <w:hideMark/>
+          </w:tcPr>
+          <w:p>
+            <w:pPr>
+              <w:rPr>
+                <w:rFonts w:cstheme="minorHAnsi"/>
+                <w:sz w:val="22"/>
+                <w:szCs w:val="22"/>
+              </w:rPr>
+            </w:pPr>
+            <w:r>
+              <w:rPr>
+                <w:rFonts w:cstheme="minorHAnsi"/>
+                <w:sz w:val="22"/>
+                <w:szCs w:val="22"/>
+              </w:rPr>
+              <w:t>HU1</w:t>
+            </w:r>
+            <w:r>
+              <w:rPr>
+                <w:rFonts w:cstheme="minorHAnsi"/>
+                <w:sz w:val="22"/>
+                <w:szCs w:val="22"/>
+              </w:rPr>
+              <w:t>8</w:t>
+            </w:r>
+          </w:p>
+        </w:tc>
+        <w:tc>
+          <w:tcPr>
+            <w:tcW w:w="6939" w:type="dxa"/>
+            <w:tcBorders>
+              <w:top w:val="single" w:sz="4" w:space="0" w:color="auto"/>
+              <w:left w:val="single" w:sz="4" w:space="0" w:color="auto"/>
+              <w:bottom w:val="single" w:sz="4" w:space="0" w:color="auto"/>
+              <w:right w:val="single" w:sz="4" w:space="0" w:color="auto"/>
+            </w:tcBorders>
+            <w:shd w:val="clear" w:color="auto" w:fill="E7E6E6" w:themeFill="background2"/>
+            <w:hideMark/>
+          </w:tcPr>
+          <w:p>
+            <w:pPr>
+              <w:rPr>
+                <w:rFonts w:cstheme="minorHAnsi"/>
+                <w:bCs/>
+                <w:sz w:val="22"/>
+                <w:szCs w:val="22"/>
+              </w:rPr>
+            </w:pPr>
+            <w:r>
+              <w:rPr>
+                <w:rFonts w:cstheme="minorHAnsi"/>
+                <w:bCs/>
+                <w:sz w:val="22"/>
+                <w:szCs w:val="22"/>
+              </w:rPr>
+              <w:t>Lectura de compras</w:t>
+            </w:r>
+          </w:p>
+        </w:tc>
+      </w:tr>
+      <w:tr>
+        <w:tc>
+          <w:tcPr>
+            <w:tcW w:w="1555" w:type="dxa"/>
+            <w:tcBorders>
+              <w:top w:val="single" w:sz="4" w:space="0" w:color="auto"/>
+              <w:left w:val="single" w:sz="4" w:space="0" w:color="auto"/>
+              <w:bottom w:val="single" w:sz="4" w:space="0" w:color="auto"/>
+              <w:right w:val="single" w:sz="4" w:space="0" w:color="auto"/>
+            </w:tcBorders>
+            <w:shd w:val="clear" w:color="auto" w:fill="E7E6E6" w:themeFill="background2"/>
+            <w:hideMark/>
+          </w:tcPr>
+          <w:p>
+            <w:pPr>
+              <w:rPr>
+                <w:rFonts w:cstheme="minorHAnsi"/>
+                <w:sz w:val="22"/>
+                <w:szCs w:val="22"/>
+              </w:rPr>
+            </w:pPr>
+            <w:r>
+              <w:rPr>
+                <w:rFonts w:cstheme="minorHAnsi"/>
+                <w:sz w:val="22"/>
+                <w:szCs w:val="22"/>
+              </w:rPr>
+              <w:t>Descripción</w:t>
+            </w:r>
+          </w:p>
+        </w:tc>
+        <w:tc>
+          <w:tcPr>
+            <w:tcW w:w="6939" w:type="dxa"/>
+            <w:tcBorders>
+              <w:top w:val="single" w:sz="4" w:space="0" w:color="auto"/>
+              <w:left w:val="single" w:sz="4" w:space="0" w:color="auto"/>
+              <w:bottom w:val="single" w:sz="4" w:space="0" w:color="auto"/>
+              <w:right w:val="single" w:sz="4" w:space="0" w:color="auto"/>
+            </w:tcBorders>
+          </w:tcPr>
+          <w:p>
+            <w:pPr>
+              <w:pStyle w:val="NormalWeb"/>
+              <w:rPr>
+                <w:rFonts w:asciiTheme="minorHAnsi" w:hAnsiTheme="minorHAnsi" w:cstheme="minorHAnsi"/>
+                <w:sz w:val="22"/>
+                <w:szCs w:val="22"/>
+                <w:lang w:val="es-AR"/>
+              </w:rPr>
+            </w:pPr>
+            <w:r>
+              <w:rPr>
+                <w:rStyle w:val="Textoennegrita"/>
+                <w:rFonts w:asciiTheme="minorHAnsi" w:hAnsiTheme="minorHAnsi" w:cstheme="minorHAnsi"/>
+                <w:sz w:val="22"/>
+                <w:szCs w:val="22"/>
+                <w:lang w:val="es-AR"/>
+              </w:rPr>
+              <w:t>Como</w:t>
+            </w:r>
+            <w:r>
+              <w:rPr>
+                <w:rFonts w:asciiTheme="minorHAnsi" w:hAnsiTheme="minorHAnsi" w:cstheme="minorHAnsi"/>
+                <w:sz w:val="22"/>
+                <w:szCs w:val="22"/>
+                <w:lang w:val="es-AR"/>
+              </w:rPr>
+              <w:t xml:space="preserve"> usuario con rol de </w:t>
+            </w:r>
+            <w:r>
+              <w:rPr>
+                <w:rStyle w:val="Textoennegrita"/>
+                <w:rFonts w:asciiTheme="minorHAnsi" w:hAnsiTheme="minorHAnsi" w:cstheme="minorHAnsi"/>
+                <w:sz w:val="22"/>
+                <w:szCs w:val="22"/>
+                <w:lang w:val="es-AR"/>
+              </w:rPr>
+              <w:t>recepcionista</w:t>
+            </w:r>
+            <w:r>
+              <w:rPr>
+                <w:rFonts w:asciiTheme="minorHAnsi" w:hAnsiTheme="minorHAnsi" w:cstheme="minorHAnsi"/>
+                <w:sz w:val="22"/>
+                <w:szCs w:val="22"/>
+                <w:lang w:val="es-AR"/>
+              </w:rPr>
+              <w:t>,</w:t>
+            </w:r>
+            <w:r>
+              <w:rPr>
+                <w:rFonts w:asciiTheme="minorHAnsi" w:hAnsiTheme="minorHAnsi" w:cstheme="minorHAnsi"/>
+                <w:sz w:val="22"/>
+                <w:szCs w:val="22"/>
+                <w:lang w:val="es-AR"/>
+              </w:rPr>
+              <w:br/>
+            </w:r>
+            <w:r>
+              <w:rPr>
+                <w:rStyle w:val="Textoennegrita"/>
+                <w:rFonts w:asciiTheme="minorHAnsi" w:hAnsiTheme="minorHAnsi" w:cstheme="minorHAnsi"/>
+                <w:sz w:val="22"/>
+                <w:szCs w:val="22"/>
+                <w:lang w:val="es-AR"/>
+              </w:rPr>
+              <w:t>quiero</w:t>
+            </w:r>
+            <w:r>
+              <w:rPr>
+                <w:rFonts w:asciiTheme="minorHAnsi" w:hAnsiTheme="minorHAnsi" w:cstheme="minorHAnsi"/>
+                <w:sz w:val="22"/>
+                <w:szCs w:val="22"/>
+                <w:lang w:val="es-AR"/>
+              </w:rPr>
+              <w:t xml:space="preserve"> poder </w:t>
+            </w:r>
+            <w:r>
+              <w:rPr>
+                <w:rStyle w:val="Textoennegrita"/>
+                <w:rFonts w:asciiTheme="minorHAnsi" w:hAnsiTheme="minorHAnsi" w:cstheme="minorHAnsi"/>
+                <w:sz w:val="22"/>
+                <w:szCs w:val="22"/>
+                <w:lang w:val="es-AR"/>
+              </w:rPr>
+              <w:t>ver las compras registradas en el sistema</w:t>
+            </w:r>
+            <w:r>
+              <w:rPr>
+                <w:rFonts w:asciiTheme="minorHAnsi" w:hAnsiTheme="minorHAnsi" w:cstheme="minorHAnsi"/>
+                <w:sz w:val="22"/>
+                <w:szCs w:val="22"/>
+                <w:lang w:val="es-AR"/>
+              </w:rPr>
+              <w:t>,</w:t>
+            </w:r>
+            <w:r>
+              <w:rPr>
+                <w:rFonts w:asciiTheme="minorHAnsi" w:hAnsiTheme="minorHAnsi" w:cstheme="minorHAnsi"/>
+                <w:sz w:val="22"/>
+                <w:szCs w:val="22"/>
+                <w:lang w:val="es-AR"/>
+              </w:rPr>
+              <w:br/>
+            </w:r>
+            <w:r>
+              <w:rPr>
+                <w:rStyle w:val="Textoennegrita"/>
+                <w:rFonts w:asciiTheme="minorHAnsi" w:hAnsiTheme="minorHAnsi" w:cstheme="minorHAnsi"/>
+                <w:sz w:val="22"/>
+                <w:szCs w:val="22"/>
+                <w:lang w:val="es-AR"/>
+              </w:rPr>
+              <w:t>para</w:t>
+            </w:r>
+            <w:r>
+              <w:rPr>
+                <w:rFonts w:asciiTheme="minorHAnsi" w:hAnsiTheme="minorHAnsi" w:cstheme="minorHAnsi"/>
+                <w:sz w:val="22"/>
+                <w:szCs w:val="22"/>
+                <w:lang w:val="es-AR"/>
+              </w:rPr>
+              <w:t xml:space="preserve"> consultar información sobre adquisiciones y controlar el stock de productos sin modificar los registros existentes.</w:t>
+            </w:r>
+          </w:p>
+        </w:tc>
+      </w:tr>
+      <w:tr>
+        <w:tc>
+          <w:tcPr>
+            <w:tcW w:w="1555" w:type="dxa"/>
+            <w:tcBorders>
+              <w:top w:val="single" w:sz="4" w:space="0" w:color="auto"/>
+              <w:left w:val="single" w:sz="4" w:space="0" w:color="auto"/>
+              <w:bottom w:val="single" w:sz="4" w:space="0" w:color="auto"/>
+              <w:right w:val="single" w:sz="4" w:space="0" w:color="auto"/>
+            </w:tcBorders>
+            <w:shd w:val="clear" w:color="auto" w:fill="E7E6E6" w:themeFill="background2"/>
+            <w:hideMark/>
+          </w:tcPr>
+          <w:p>
+            <w:pPr>
+              <w:rPr>
+                <w:rFonts w:cstheme="minorHAnsi"/>
+                <w:sz w:val="22"/>
+                <w:szCs w:val="22"/>
+              </w:rPr>
+            </w:pPr>
+            <w:r>
+              <w:rPr>
+                <w:rFonts w:cstheme="minorHAnsi"/>
+                <w:sz w:val="22"/>
+                <w:szCs w:val="22"/>
+              </w:rPr>
+              <w:t>Criterios de aceptación</w:t>
+            </w:r>
+          </w:p>
+        </w:tc>
+        <w:tc>
+          <w:tcPr>
+            <w:tcW w:w="6939" w:type="dxa"/>
+            <w:tcBorders>
+              <w:top w:val="single" w:sz="4" w:space="0" w:color="auto"/>
+              <w:left w:val="single" w:sz="4" w:space="0" w:color="auto"/>
+              <w:bottom w:val="single" w:sz="4" w:space="0" w:color="auto"/>
+              <w:right w:val="single" w:sz="4" w:space="0" w:color="auto"/>
+            </w:tcBorders>
+          </w:tcPr>
+          <w:p>
+            <w:pPr>
+              <w:spacing w:before="100" w:beforeAutospacing="1" w:after="100" w:afterAutospacing="1"/>
+              <w:rPr>
+                <w:rFonts w:eastAsia="Times New Roman" w:cstheme="minorHAnsi"/>
+                <w:sz w:val="22"/>
+                <w:szCs w:val="22"/>
+                <w:lang w:eastAsia="es-AR"/>
+              </w:rPr>
+            </w:pPr>
+            <w:proofErr w:type="gramStart"/>
+            <w:r>
+              <w:rPr>
+                <w:rFonts w:eastAsia="Times New Roman" w:cstheme="minorHAnsi"/>
+                <w:sz w:val="22"/>
+                <w:szCs w:val="22"/>
+                <w:lang w:eastAsia="es-AR"/>
+              </w:rPr>
+              <w:t>  El</w:t>
+            </w:r>
+            <w:proofErr w:type="gramEnd"/>
+            <w:r>
+              <w:rPr>
+                <w:rFonts w:eastAsia="Times New Roman" w:cstheme="minorHAnsi"/>
+                <w:sz w:val="22"/>
+                <w:szCs w:val="22"/>
+                <w:lang w:eastAsia="es-AR"/>
+              </w:rPr>
               <w:t xml:space="preserve"> </w:t>
             </w:r>
+            <w:r>
+              <w:rPr>
+                <w:rStyle w:val="Textoennegrita"/>
+                <w:rFonts w:cstheme="minorHAnsi"/>
+                <w:sz w:val="22"/>
+                <w:szCs w:val="22"/>
+              </w:rPr>
+              <w:t xml:space="preserve">recepcionista </w:t>
+            </w:r>
+            <w:r>
+              <w:rPr>
+                <w:rFonts w:eastAsia="Times New Roman" w:cstheme="minorHAnsi"/>
+                <w:sz w:val="22"/>
+                <w:szCs w:val="22"/>
+                <w:lang w:eastAsia="es-AR"/>
+              </w:rPr>
+              <w:t xml:space="preserve">puede acceder a una sección del sistema que muestre el listado de compras </w:t>
+            </w:r>
+            <w:r>
+              <w:rPr>
+                <w:rStyle w:val="Textoennegrita"/>
+                <w:rFonts w:cstheme="minorHAnsi"/>
+                <w:sz w:val="22"/>
+                <w:szCs w:val="22"/>
+              </w:rPr>
+              <w:t>total, fecha y hora, id de empleado</w:t>
+            </w:r>
+            <w:r>
+              <w:rPr>
+                <w:rFonts w:eastAsia="Times New Roman" w:cstheme="minorHAnsi"/>
+                <w:sz w:val="22"/>
+                <w:szCs w:val="22"/>
+                <w:lang w:eastAsia="es-AR"/>
+              </w:rPr>
+              <w:t xml:space="preserve"> </w:t>
+            </w:r>
           </w:p>
           <w:p>
             <w:pPr>
@@ -11505,7 +11805,16 @@
                 <w:szCs w:val="22"/>
                 <w:lang w:eastAsia="es-AR"/>
               </w:rPr>
-              <w:t xml:space="preserve"> empleado </w:t>
+              <w:t xml:space="preserve"> </w:t>
+            </w:r>
+            <w:r>
+              <w:rPr>
+                <w:rStyle w:val="Textoennegrita"/>
+                <w:rFonts w:cstheme="minorHAnsi"/>
+                <w:sz w:val="22"/>
+                <w:szCs w:val="22"/>
+              </w:rPr>
+              <w:t xml:space="preserve">recepcionista </w:t>
             </w:r>
             <w:r>
               <w:rPr>
@@ -11587,7 +11896,25 @@
                 <w:szCs w:val="22"/>
                 <w:lang w:eastAsia="es-AR"/>
               </w:rPr>
-              <w:t xml:space="preserve"> los usuarios con rol de empleado pueden acceder a esta funcionalidad.</w:t>
+              <w:t xml:space="preserve"> los usuarios con rol de </w:t>
+            </w:r>
+            <w:r>
+              <w:rPr>
+                <w:rStyle w:val="Textoennegrita"/>
+                <w:rFonts w:cstheme="minorHAnsi"/>
+                <w:sz w:val="22"/>
+                <w:szCs w:val="22"/>
+              </w:rPr>
+              <w:t xml:space="preserve">recepcionista </w:t>
+            </w:r>
+            <w:r>
+              <w:rPr>
+                <w:rFonts w:eastAsia="Times New Roman" w:cstheme="minorHAnsi"/>
+                <w:sz w:val="22"/>
+                <w:szCs w:val="22"/>
+                <w:lang w:eastAsia="es-AR"/>
+              </w:rPr>
+              <w:t>pueden acceder a esta funcionalidad.</w:t>
             </w:r>
           </w:p>
           <w:p>
@@ -11648,7 +11975,6 @@
                 <w:sz w:val="22"/>
                 <w:szCs w:val="22"/>
               </w:rPr>
-              <w:lastRenderedPageBreak/>
               <w:t>HU</w:t>
             </w:r>
             <w:r>
@@ -11657,7 +11983,7 @@
                 <w:sz w:val="22"/>
                 <w:szCs w:val="22"/>
               </w:rPr>
-              <w:t>20</w:t>
+              <w:t>19</w:t>
             </w:r>
           </w:p>
         </w:tc>
@@ -11930,7 +12256,25 @@
                 <w:szCs w:val="22"/>
                 <w:lang w:eastAsia="es-AR"/>
               </w:rPr>
-              <w:t xml:space="preserve"> empleado puede acceder a una sección que muestre los detalles de cada compra registrada.</w:t>
+              <w:t xml:space="preserve"> </w:t>
+            </w:r>
+            <w:r>
+              <w:rPr>
+                <w:rStyle w:val="Textoennegrita"/>
+                <w:rFonts w:cstheme="minorHAnsi"/>
+                <w:sz w:val="22"/>
+                <w:szCs w:val="22"/>
+              </w:rPr>
+              <w:t xml:space="preserve">recepcionista </w:t>
+            </w:r>
+            <w:r>
+              <w:rPr>
+                <w:rFonts w:eastAsia="Times New Roman" w:cstheme="minorHAnsi"/>
+                <w:sz w:val="22"/>
+                <w:szCs w:val="22"/>
+                <w:lang w:eastAsia="es-AR"/>
+              </w:rPr>
+              <w:t>puede acceder a una sección que muestre los detalles de cada compra registrada.</w:t>
             </w:r>
           </w:p>
           <w:p>
@@ -12061,7 +12405,16 @@
                 <w:szCs w:val="22"/>
                 <w:lang w:eastAsia="es-AR"/>
               </w:rPr>
-              <w:t xml:space="preserve"> empleado </w:t>
+              <w:t xml:space="preserve"> </w:t>
+            </w:r>
+            <w:r>
+              <w:rPr>
+                <w:rStyle w:val="Textoennegrita"/>
+                <w:rFonts w:cstheme="minorHAnsi"/>
+                <w:sz w:val="22"/>
+                <w:szCs w:val="22"/>
+              </w:rPr>
+              <w:t xml:space="preserve">recepcionista </w:t>
             </w:r>
             <w:r>
               <w:rPr>
@@ -12143,7 +12496,25 @@
                 <w:szCs w:val="22"/>
                 <w:lang w:eastAsia="es-AR"/>
               </w:rPr>
-              <w:t xml:space="preserve"> los usuarios con rol de empleado pueden acceder a esta funcionalidad.</w:t>
+              <w:t xml:space="preserve"> los usuarios con rol de </w:t>
+            </w:r>
+            <w:r>
+              <w:rPr>
+                <w:rStyle w:val="Textoennegrita"/>
+                <w:rFonts w:cstheme="minorHAnsi"/>
+                <w:sz w:val="22"/>
+                <w:szCs w:val="22"/>
+              </w:rPr>
+              <w:t xml:space="preserve">recepcionista </w:t>
+            </w:r>
+            <w:r>
+              <w:rPr>
+                <w:rFonts w:eastAsia="Times New Roman" w:cstheme="minorHAnsi"/>
+                <w:sz w:val="22"/>
+                <w:szCs w:val="22"/>
+                <w:lang w:eastAsia="es-AR"/>
+              </w:rPr>
+              <w:t>pueden acceder a esta funcionalidad.</w:t>
             </w:r>
           </w:p>
           <w:p>
@@ -12205,15 +12576,15 @@
                 <w:sz w:val="22"/>
                 <w:szCs w:val="22"/>
               </w:rPr>
-              <w:t>HU</w:t>
-            </w:r>
-            <w:r>
-              <w:rPr>
-                <w:rFonts w:cstheme="minorHAnsi"/>
-                <w:sz w:val="22"/>
-                <w:szCs w:val="22"/>
-              </w:rPr>
-              <w:t>21</w:t>
+              <w:t>HU2</w:t>
+            </w:r>
+            <w:r>
+              <w:rPr>
+                <w:rFonts w:cstheme="minorHAnsi"/>
+                <w:sz w:val="22"/>
+                <w:szCs w:val="22"/>
+              </w:rPr>
+              <w:t>0</w:t>
             </w:r>
           </w:p>
         </w:tc>
@@ -12348,16 +12719,7 @@
                 <w:szCs w:val="22"/>
                 <w:lang w:val="es-AR"/>
               </w:rPr>
-              <w:t>,</w:t>
-            </w:r>
-            <w:r>
-              <w:rPr>
-                <w:rFonts w:asciiTheme="minorHAnsi" w:hAnsiTheme="minorHAnsi" w:cstheme="minorHAnsi"/>
-                <w:sz w:val="22"/>
-                <w:szCs w:val="22"/>
-                <w:lang w:val="es-AR"/>
-              </w:rPr>
-              <w:t xml:space="preserve"> </w:t>
+              <w:t xml:space="preserve">, </w:t>
             </w:r>
             <w:r>
               <w:rPr>
@@ -12771,15 +13133,15 @@
                 <w:sz w:val="22"/>
                 <w:szCs w:val="22"/>
               </w:rPr>
-              <w:t>HU</w:t>
-            </w:r>
-            <w:r>
-              <w:rPr>
-                <w:rFonts w:cstheme="minorHAnsi"/>
-                <w:sz w:val="22"/>
-                <w:szCs w:val="22"/>
-              </w:rPr>
-              <w:t>22</w:t>
+              <w:t>HU2</w:t>
+            </w:r>
+            <w:r>
+              <w:rPr>
+                <w:rFonts w:cstheme="minorHAnsi"/>
+                <w:sz w:val="22"/>
+                <w:szCs w:val="22"/>
+              </w:rPr>
+              <w:t>1</w:t>
             </w:r>
           </w:p>
         </w:tc>
@@ -12843,6 +13205,7 @@
                 <w:sz w:val="22"/>
                 <w:szCs w:val="22"/>
               </w:rPr>
+              <w:lastRenderedPageBreak/>
               <w:t>Descripción</w:t>
             </w:r>
           </w:p>
@@ -12969,7 +13332,6 @@
                 <w:szCs w:val="22"/>
                 <w:lang w:val="es-AR"/>
               </w:rPr>
-              <w:lastRenderedPageBreak/>
               <w:t>para</w:t>
             </w:r>
             <w:r>
@@ -13011,7 +13373,6 @@
                 <w:sz w:val="22"/>
                 <w:szCs w:val="22"/>
               </w:rPr>
-              <w:lastRenderedPageBreak/>
               <w:t>Criterios de aceptación</w:t>
             </w:r>
           </w:p>
@@ -13256,7 +13617,25 @@
                 <w:szCs w:val="22"/>
                 <w:lang w:eastAsia="es-AR"/>
               </w:rPr>
-              <w:t xml:space="preserve"> los usuarios con rol de empleado o recepcionista pueden acceder a esta funcionalidad.</w:t>
+              <w:t xml:space="preserve"> los usuarios con rol de </w:t>
+            </w:r>
+            <w:r>
+              <w:rPr>
+                <w:rStyle w:val="Textoennegrita"/>
+                <w:rFonts w:cstheme="minorHAnsi"/>
+                <w:sz w:val="22"/>
+                <w:szCs w:val="22"/>
+              </w:rPr>
+              <w:t xml:space="preserve">recepcionista </w:t>
+            </w:r>
+            <w:r>
+              <w:rPr>
+                <w:rFonts w:eastAsia="Times New Roman" w:cstheme="minorHAnsi"/>
+                <w:sz w:val="22"/>
+                <w:szCs w:val="22"/>
+                <w:lang w:eastAsia="es-AR"/>
+              </w:rPr>
+              <w:t>o recepcionista pueden acceder a esta funcionalidad.</w:t>
             </w:r>
           </w:p>
           <w:p>
@@ -13317,15 +13696,15 @@
                 <w:sz w:val="22"/>
                 <w:szCs w:val="22"/>
               </w:rPr>
-              <w:t>HU</w:t>
-            </w:r>
-            <w:r>
-              <w:rPr>
-                <w:rFonts w:cstheme="minorHAnsi"/>
-                <w:sz w:val="22"/>
-                <w:szCs w:val="22"/>
-              </w:rPr>
-              <w:t>23</w:t>
+              <w:t>HU2</w:t>
+            </w:r>
+            <w:r>
+              <w:rPr>
+                <w:rFonts w:cstheme="minorHAnsi"/>
+                <w:sz w:val="22"/>
+                <w:szCs w:val="22"/>
+              </w:rPr>
+              <w:t>2</w:t>
             </w:r>
           </w:p>
         </w:tc>
@@ -13630,7 +14009,36 @@
                 <w:sz w:val="22"/>
                 <w:szCs w:val="22"/>
               </w:rPr>
-              <w:t>fecha y hora, cliente, empleado,  sucursal y total</w:t>
+              <w:t xml:space="preserve">fecha y hora, cliente, </w:t>
+            </w:r>
+            <w:proofErr w:type="spellStart"/>
+            <w:r>
+              <w:rPr>
+                <w:rStyle w:val="Textoennegrita"/>
+                <w:rFonts w:cstheme="minorHAnsi"/>
+                <w:sz w:val="22"/>
+                <w:szCs w:val="22"/>
+              </w:rPr>
+              <w:t>id_</w:t>
+            </w:r>
+            <w:r>
+              <w:rPr>
+                <w:rStyle w:val="Textoennegrita"/>
+                <w:rFonts w:cstheme="minorHAnsi"/>
+                <w:sz w:val="22"/>
+                <w:szCs w:val="22"/>
+              </w:rPr>
+              <w:t>empleado</w:t>
+            </w:r>
+            <w:proofErr w:type="spellEnd"/>
+            <w:r>
+              <w:rPr>
+                <w:rStyle w:val="Textoennegrita"/>
+                <w:rFonts w:cstheme="minorHAnsi"/>
+                <w:sz w:val="22"/>
+                <w:szCs w:val="22"/>
+              </w:rPr>
+              <w:t>,  sucursal y total</w:t>
             </w:r>
           </w:p>
           <w:p>
@@ -13846,15 +14254,15 @@
                 <w:sz w:val="22"/>
                 <w:szCs w:val="22"/>
               </w:rPr>
-              <w:t>HU</w:t>
-            </w:r>
-            <w:r>
-              <w:rPr>
-                <w:rFonts w:cstheme="minorHAnsi"/>
-                <w:sz w:val="22"/>
-                <w:szCs w:val="22"/>
-              </w:rPr>
-              <w:t>24</w:t>
+              <w:t>HU2</w:t>
+            </w:r>
+            <w:r>
+              <w:rPr>
+                <w:rFonts w:cstheme="minorHAnsi"/>
+                <w:sz w:val="22"/>
+                <w:szCs w:val="22"/>
+              </w:rPr>
+              <w:t>3</w:t>
             </w:r>
           </w:p>
         </w:tc>
@@ -14138,7 +14546,25 @@
                 <w:szCs w:val="22"/>
                 <w:lang w:eastAsia="es-AR"/>
               </w:rPr>
-              <w:t xml:space="preserve"> empleado puede acceder a un listado de ventas</w:t>
+              <w:t xml:space="preserve"> </w:t>
+            </w:r>
+            <w:r>
+              <w:rPr>
+                <w:rStyle w:val="Textoennegrita"/>
+                <w:rFonts w:cstheme="minorHAnsi"/>
+                <w:sz w:val="22"/>
+                <w:szCs w:val="22"/>
+              </w:rPr>
+              <w:t xml:space="preserve">recepcionista </w:t>
+            </w:r>
+            <w:r>
+              <w:rPr>
+                <w:rFonts w:eastAsia="Times New Roman" w:cstheme="minorHAnsi"/>
+                <w:sz w:val="22"/>
+                <w:szCs w:val="22"/>
+                <w:lang w:eastAsia="es-AR"/>
+              </w:rPr>
+              <w:t>puede acceder a un listado de ventas</w:t>
             </w:r>
             <w:r>
               <w:rPr>
@@ -14165,7 +14591,36 @@
                 <w:sz w:val="22"/>
                 <w:szCs w:val="22"/>
               </w:rPr>
-              <w:t>fecha y hora, cliente, empleado,  sucursal y total</w:t>
+              <w:t xml:space="preserve">fecha y hora, cliente, </w:t>
+            </w:r>
+            <w:proofErr w:type="spellStart"/>
+            <w:r>
+              <w:rPr>
+                <w:rStyle w:val="Textoennegrita"/>
+                <w:rFonts w:cstheme="minorHAnsi"/>
+                <w:sz w:val="22"/>
+                <w:szCs w:val="22"/>
+              </w:rPr>
+              <w:t>id_</w:t>
+            </w:r>
+            <w:r>
+              <w:rPr>
+                <w:rStyle w:val="Textoennegrita"/>
+                <w:rFonts w:cstheme="minorHAnsi"/>
+                <w:sz w:val="22"/>
+                <w:szCs w:val="22"/>
+              </w:rPr>
+              <w:t>empleado</w:t>
+            </w:r>
+            <w:proofErr w:type="spellEnd"/>
+            <w:r>
+              <w:rPr>
+                <w:rStyle w:val="Textoennegrita"/>
+                <w:rFonts w:cstheme="minorHAnsi"/>
+                <w:sz w:val="22"/>
+                <w:szCs w:val="22"/>
+              </w:rPr>
+              <w:t>,  sucursal y total</w:t>
             </w:r>
           </w:p>
           <w:p>
@@ -14196,38 +14651,25 @@
                 <w:szCs w:val="22"/>
                 <w:lang w:eastAsia="es-AR"/>
               </w:rPr>
-              <w:t xml:space="preserve"> empleado puede registrar nuevas ventas completando los campos obligatorios.</w:t>
-            </w:r>
-          </w:p>
-          <w:p>
-            <w:pPr>
-              <w:spacing w:before="100" w:beforeAutospacing="1" w:after="100" w:afterAutospacing="1"/>
-              <w:rPr>
-                <w:rFonts w:eastAsia="Times New Roman" w:cstheme="minorHAnsi"/>
-                <w:sz w:val="22"/>
-                <w:szCs w:val="22"/>
-                <w:lang w:eastAsia="es-AR"/>
-              </w:rPr>
-            </w:pPr>
-            <w:proofErr w:type="gramStart"/>
-            <w:r>
-              <w:rPr>
-                <w:rFonts w:eastAsia="Times New Roman" w:cstheme="minorHAnsi"/>
-                <w:sz w:val="22"/>
-                <w:szCs w:val="22"/>
-                <w:lang w:eastAsia="es-AR"/>
-              </w:rPr>
-              <w:t>  El</w:t>
-            </w:r>
-            <w:proofErr w:type="gramEnd"/>
-            <w:r>
-              <w:rPr>
-                <w:rFonts w:eastAsia="Times New Roman" w:cstheme="minorHAnsi"/>
-                <w:sz w:val="22"/>
-                <w:szCs w:val="22"/>
-                <w:lang w:eastAsia="es-AR"/>
-              </w:rPr>
-              <w:t xml:space="preserve"> sistema valida los campos antes de guardar la venta.</w:t>
+              <w:t xml:space="preserve"> </w:t>
+            </w:r>
+            <w:r>
+              <w:rPr>
+                <w:rStyle w:val="Textoennegrita"/>
+                <w:rFonts w:cstheme="minorHAnsi"/>
+                <w:sz w:val="22"/>
+                <w:szCs w:val="22"/>
+              </w:rPr>
+              <w:t xml:space="preserve">recepcionista </w:t>
+            </w:r>
+            <w:r>
+              <w:rPr>
+                <w:rFonts w:eastAsia="Times New Roman" w:cstheme="minorHAnsi"/>
+                <w:sz w:val="22"/>
+                <w:szCs w:val="22"/>
+                <w:lang w:eastAsia="es-AR"/>
+              </w:rPr>
+              <w:t>puede registrar nuevas ventas completando los campos obligatorios.</w:t>
             </w:r>
           </w:p>
           <w:p>
@@ -14259,7 +14701,47 @@
                 <w:szCs w:val="22"/>
                 <w:lang w:eastAsia="es-AR"/>
               </w:rPr>
-              <w:t xml:space="preserve"> empleado </w:t>
+              <w:t xml:space="preserve"> sistema valida los campos antes de guardar la venta.</w:t>
+            </w:r>
+          </w:p>
+          <w:p>
+            <w:pPr>
+              <w:spacing w:before="100" w:beforeAutospacing="1" w:after="100" w:afterAutospacing="1"/>
+              <w:rPr>
+                <w:rFonts w:eastAsia="Times New Roman" w:cstheme="minorHAnsi"/>
+                <w:sz w:val="22"/>
+                <w:szCs w:val="22"/>
+                <w:lang w:eastAsia="es-AR"/>
+              </w:rPr>
+            </w:pPr>
+            <w:proofErr w:type="gramStart"/>
+            <w:r>
+              <w:rPr>
+                <w:rFonts w:eastAsia="Times New Roman" w:cstheme="minorHAnsi"/>
+                <w:sz w:val="22"/>
+                <w:szCs w:val="22"/>
+                <w:lang w:eastAsia="es-AR"/>
+              </w:rPr>
+              <w:t>  El</w:t>
+            </w:r>
+            <w:proofErr w:type="gramEnd"/>
+            <w:r>
+              <w:rPr>
+                <w:rFonts w:eastAsia="Times New Roman" w:cstheme="minorHAnsi"/>
+                <w:sz w:val="22"/>
+                <w:szCs w:val="22"/>
+                <w:lang w:eastAsia="es-AR"/>
+              </w:rPr>
+              <w:t xml:space="preserve"> </w:t>
+            </w:r>
+            <w:r>
+              <w:rPr>
+                <w:rStyle w:val="Textoennegrita"/>
+                <w:rFonts w:cstheme="minorHAnsi"/>
+                <w:sz w:val="22"/>
+                <w:szCs w:val="22"/>
+              </w:rPr>
+              <w:t xml:space="preserve">recepcionista </w:t>
             </w:r>
             <w:r>
               <w:rPr>
@@ -14371,15 +14853,15 @@
                 <w:sz w:val="22"/>
                 <w:szCs w:val="22"/>
               </w:rPr>
-              <w:t>HU</w:t>
-            </w:r>
-            <w:r>
-              <w:rPr>
-                <w:rFonts w:cstheme="minorHAnsi"/>
-                <w:sz w:val="22"/>
-                <w:szCs w:val="22"/>
-              </w:rPr>
-              <w:t>25</w:t>
+              <w:t>HU2</w:t>
+            </w:r>
+            <w:r>
+              <w:rPr>
+                <w:rFonts w:cstheme="minorHAnsi"/>
+                <w:sz w:val="22"/>
+                <w:szCs w:val="22"/>
+              </w:rPr>
+              <w:t>4</w:t>
             </w:r>
           </w:p>
         </w:tc>
@@ -14950,15 +15432,15 @@
                 <w:sz w:val="22"/>
                 <w:szCs w:val="22"/>
               </w:rPr>
-              <w:t>HU</w:t>
-            </w:r>
-            <w:r>
-              <w:rPr>
-                <w:rFonts w:cstheme="minorHAnsi"/>
-                <w:sz w:val="22"/>
-                <w:szCs w:val="22"/>
-              </w:rPr>
-              <w:t>26</w:t>
+              <w:t>HU2</w:t>
+            </w:r>
+            <w:r>
+              <w:rPr>
+                <w:rFonts w:cstheme="minorHAnsi"/>
+                <w:sz w:val="22"/>
+                <w:szCs w:val="22"/>
+              </w:rPr>
+              <w:t>4</w:t>
             </w:r>
           </w:p>
         </w:tc>
@@ -15133,27 +15615,7 @@
                 <w:szCs w:val="22"/>
                 <w:lang w:val="es-AR"/>
               </w:rPr>
-              <w:t>ver, crear, editar y los detalles de cada venta</w:t>
-            </w:r>
-            <w:r>
-              <w:rPr>
-                <w:rStyle w:val="Textoennegrita"/>
-                <w:rFonts w:asciiTheme="minorHAnsi" w:hAnsiTheme="minorHAnsi" w:cstheme="minorHAnsi"/>
-                <w:sz w:val="22"/>
-                <w:szCs w:val="22"/>
-                <w:lang w:val="es-AR"/>
-              </w:rPr>
-              <w:t xml:space="preserve">. No quiero poder eliminar. </w:t>
-            </w:r>
-            <w:r>
-              <w:rPr>
-                <w:rStyle w:val="Textoennegrita"/>
-                <w:rFonts w:asciiTheme="minorHAnsi" w:hAnsiTheme="minorHAnsi" w:cstheme="minorHAnsi"/>
-                <w:sz w:val="22"/>
-                <w:szCs w:val="22"/>
-                <w:lang w:val="es-AR"/>
-              </w:rPr>
-              <w:t>para</w:t>
+              <w:t>ver, crear, editar y los detalles de cada venta. No quiero poder eliminar. para</w:t>
             </w:r>
             <w:r>
               <w:rPr>
@@ -15337,6 +15799,7 @@
                 <w:szCs w:val="22"/>
                 <w:lang w:eastAsia="es-AR"/>
               </w:rPr>
+              <w:lastRenderedPageBreak/>
               <w:t>  El</w:t>
             </w:r>
             <w:proofErr w:type="gramEnd"/>
@@ -15386,7 +15849,6 @@
                 <w:szCs w:val="22"/>
                 <w:lang w:eastAsia="es-AR"/>
               </w:rPr>
-              <w:lastRenderedPageBreak/>
               <w:t>  El</w:t>
             </w:r>
             <w:proofErr w:type="gramEnd"/>
@@ -15633,15 +16095,15 @@
                 <w:sz w:val="22"/>
                 <w:szCs w:val="22"/>
               </w:rPr>
-              <w:t>HU</w:t>
-            </w:r>
-            <w:r>
-              <w:rPr>
-                <w:rFonts w:cstheme="minorHAnsi"/>
-                <w:sz w:val="22"/>
-                <w:szCs w:val="22"/>
-              </w:rPr>
-              <w:t>27</w:t>
+              <w:t>HU2</w:t>
+            </w:r>
+            <w:r>
+              <w:rPr>
+                <w:rFonts w:cstheme="minorHAnsi"/>
+                <w:sz w:val="22"/>
+                <w:szCs w:val="22"/>
+              </w:rPr>
+              <w:t>5</w:t>
             </w:r>
           </w:p>
         </w:tc>

</xml_diff>